<commit_message>
Servicios de Antonio y Calle refactorizados
</commit_message>
<xml_diff>
--- a/D05/Changelog D04.docx
+++ b/D05/Changelog D04.docx
@@ -76,42 +76,11 @@
           <w:ilvl w:val="0"/>
           <w:numId w:val="11"/>
         </w:numPr>
-        <w:rPr>
-          <w:lang w:val="en-US"/>
-        </w:rPr>
-      </w:pPr>
-      <w:r>
-        <w:rPr>
-          <w:lang w:val="en-US"/>
-        </w:rPr>
-        <w:t xml:space="preserve">Lo </w:t>
-      </w:r>
-      <w:proofErr w:type="spellStart"/>
-      <w:r>
-        <w:rPr>
-          <w:lang w:val="en-US"/>
-        </w:rPr>
-        <w:t>dejo</w:t>
-      </w:r>
-      <w:proofErr w:type="spellEnd"/>
-      <w:r>
-        <w:rPr>
-          <w:lang w:val="en-US"/>
-        </w:rPr>
-        <w:t xml:space="preserve"> para saber el </w:t>
-      </w:r>
-      <w:proofErr w:type="spellStart"/>
-      <w:r>
-        <w:rPr>
-          <w:lang w:val="en-US"/>
-        </w:rPr>
-        <w:t>formato</w:t>
-      </w:r>
-      <w:proofErr w:type="spellEnd"/>
-      <w:r>
-        <w:rPr>
-          <w:lang w:val="en-US"/>
-        </w:rPr>
+      </w:pPr>
+      <w:r>
+        <w:t>Lo dejo para saber el formato</w:t>
+      </w:r>
+      <w:r>
         <w:t>.</w:t>
       </w:r>
     </w:p>
@@ -174,14 +143,701 @@
           <w:lang w:val="en-US"/>
         </w:rPr>
       </w:pPr>
+      <w:r>
+        <w:rPr>
+          <w:lang w:val="en-US"/>
+        </w:rPr>
+        <w:t xml:space="preserve"> </w:t>
+      </w:r>
+    </w:p>
+    <w:p>
+      <w:pPr>
+        <w:pStyle w:val="Ttulo1"/>
+        <w:numPr>
+          <w:ilvl w:val="0"/>
+          <w:numId w:val="1"/>
+        </w:numPr>
+        <w:rPr>
+          <w:lang w:val="en-US"/>
+        </w:rPr>
+      </w:pPr>
+      <w:r>
+        <w:rPr>
+          <w:lang w:val="en-US"/>
+        </w:rPr>
+        <w:t>Changes in Services:</w:t>
+      </w:r>
+    </w:p>
+    <w:p>
+      <w:pPr>
+        <w:rPr>
+          <w:lang w:val="en-US"/>
+        </w:rPr>
+      </w:pPr>
+    </w:p>
+    <w:p>
+      <w:pPr>
+        <w:pStyle w:val="Ttulo4"/>
+        <w:ind w:firstLine="708"/>
+      </w:pPr>
+      <w:proofErr w:type="spellStart"/>
+      <w:r>
+        <w:t>CurriculumService</w:t>
+      </w:r>
+      <w:proofErr w:type="spellEnd"/>
+    </w:p>
+    <w:p>
+      <w:pPr>
+        <w:pStyle w:val="Prrafodelista"/>
+        <w:numPr>
+          <w:ilvl w:val="1"/>
+          <w:numId w:val="4"/>
+        </w:numPr>
+        <w:rPr>
+          <w:lang w:val="en-GB"/>
+        </w:rPr>
+      </w:pPr>
+      <w:r>
+        <w:rPr>
+          <w:lang w:val="en-GB"/>
+        </w:rPr>
+        <w:t xml:space="preserve">Added the method </w:t>
+      </w:r>
+      <w:proofErr w:type="spellStart"/>
+      <w:proofErr w:type="gramStart"/>
+      <w:r>
+        <w:rPr>
+          <w:lang w:val="en-GB"/>
+        </w:rPr>
+        <w:t>findByPrincipal</w:t>
+      </w:r>
+      <w:proofErr w:type="spellEnd"/>
+      <w:r>
+        <w:rPr>
+          <w:lang w:val="en-GB"/>
+        </w:rPr>
+        <w:t>(</w:t>
+      </w:r>
+      <w:proofErr w:type="gramEnd"/>
+      <w:r>
+        <w:rPr>
+          <w:lang w:val="en-GB"/>
+        </w:rPr>
+        <w:t>)</w:t>
+      </w:r>
+      <w:r>
+        <w:rPr>
+          <w:lang w:val="en-GB"/>
+        </w:rPr>
+        <w:t>. This method returns the curriculum Principal’s. It helps to refactoring.</w:t>
+      </w:r>
+    </w:p>
+    <w:p>
+      <w:pPr>
+        <w:pStyle w:val="Ttulo4"/>
+        <w:ind w:firstLine="708"/>
+      </w:pPr>
+      <w:proofErr w:type="spellStart"/>
+      <w:r>
+        <w:t>EndorsementService</w:t>
+      </w:r>
+      <w:proofErr w:type="spellEnd"/>
+    </w:p>
+    <w:p>
+      <w:pPr>
+        <w:pStyle w:val="Prrafodelista"/>
+        <w:numPr>
+          <w:ilvl w:val="1"/>
+          <w:numId w:val="4"/>
+        </w:numPr>
+        <w:rPr>
+          <w:lang w:val="en-GB"/>
+        </w:rPr>
+      </w:pPr>
+      <w:r>
+        <w:rPr>
+          <w:lang w:val="en-GB"/>
+        </w:rPr>
+        <w:t xml:space="preserve">Now, </w:t>
+      </w:r>
+      <w:proofErr w:type="spellStart"/>
+      <w:proofErr w:type="gramStart"/>
+      <w:r>
+        <w:rPr>
+          <w:lang w:val="en-GB"/>
+        </w:rPr>
+        <w:t>EndorsementService</w:t>
+      </w:r>
+      <w:proofErr w:type="spellEnd"/>
+      <w:r>
+        <w:rPr>
+          <w:lang w:val="en-GB"/>
+        </w:rPr>
+        <w:t>::</w:t>
+      </w:r>
+      <w:proofErr w:type="spellStart"/>
+      <w:proofErr w:type="gramEnd"/>
+      <w:r>
+        <w:rPr>
+          <w:lang w:val="en-GB"/>
+        </w:rPr>
+        <w:t>playedRole</w:t>
+      </w:r>
+      <w:proofErr w:type="spellEnd"/>
+      <w:r>
+        <w:rPr>
+          <w:lang w:val="en-GB"/>
+        </w:rPr>
+        <w:t xml:space="preserve"> is a</w:t>
+      </w:r>
+      <w:r>
+        <w:rPr>
+          <w:lang w:val="en-GB"/>
+        </w:rPr>
+        <w:t xml:space="preserve"> private method by security reasons.</w:t>
+      </w:r>
+    </w:p>
+    <w:p>
+      <w:pPr>
+        <w:pStyle w:val="Ttulo4"/>
+        <w:ind w:firstLine="708"/>
+      </w:pPr>
+      <w:proofErr w:type="spellStart"/>
+      <w:r>
+        <w:t>FixUpTask</w:t>
+      </w:r>
+      <w:r>
+        <w:t>Service</w:t>
+      </w:r>
+      <w:proofErr w:type="spellEnd"/>
+    </w:p>
+    <w:p>
+      <w:pPr>
+        <w:pStyle w:val="Prrafodelista"/>
+        <w:numPr>
+          <w:ilvl w:val="1"/>
+          <w:numId w:val="4"/>
+        </w:numPr>
+        <w:rPr>
+          <w:lang w:val="en-GB"/>
+        </w:rPr>
+      </w:pPr>
+      <w:r>
+        <w:rPr>
+          <w:lang w:val="en-GB"/>
+        </w:rPr>
+        <w:t xml:space="preserve">Added the method </w:t>
+      </w:r>
+      <w:proofErr w:type="spellStart"/>
+      <w:r>
+        <w:rPr>
+          <w:lang w:val="en-GB"/>
+        </w:rPr>
+        <w:t>checkByPrincipal</w:t>
+      </w:r>
+      <w:proofErr w:type="spellEnd"/>
+      <w:r>
+        <w:rPr>
+          <w:lang w:val="en-GB"/>
+        </w:rPr>
+        <w:t>(</w:t>
+      </w:r>
+      <w:proofErr w:type="spellStart"/>
+      <w:r>
+        <w:rPr>
+          <w:lang w:val="en-GB"/>
+        </w:rPr>
+        <w:t>fixUpTask</w:t>
+      </w:r>
+      <w:proofErr w:type="spellEnd"/>
+      <w:r>
+        <w:rPr>
+          <w:lang w:val="en-GB"/>
+        </w:rPr>
+        <w:t>): check that the principal can edit or delete the object. It helps to refactoring.</w:t>
+      </w:r>
+    </w:p>
+    <w:p>
+      <w:pPr>
+        <w:ind w:left="708"/>
+        <w:rPr>
+          <w:lang w:val="en-GB"/>
+        </w:rPr>
+      </w:pPr>
+    </w:p>
+    <w:p>
+      <w:pPr>
+        <w:pStyle w:val="Ttulo4"/>
+        <w:ind w:left="708"/>
+        <w:rPr>
+          <w:lang w:val="en-GB"/>
+        </w:rPr>
+      </w:pPr>
+      <w:proofErr w:type="spellStart"/>
+      <w:r>
+        <w:rPr>
+          <w:lang w:val="en-GB"/>
+        </w:rPr>
+        <w:t>PersonalRecordService</w:t>
+      </w:r>
+      <w:proofErr w:type="spellEnd"/>
+      <w:r>
+        <w:rPr>
+          <w:lang w:val="en-GB"/>
+        </w:rPr>
+        <w:t xml:space="preserve">, </w:t>
+      </w:r>
+      <w:proofErr w:type="spellStart"/>
+      <w:r>
+        <w:rPr>
+          <w:lang w:val="en-GB"/>
+        </w:rPr>
+        <w:t>EducationallRecordService</w:t>
+      </w:r>
+      <w:proofErr w:type="spellEnd"/>
+      <w:r>
+        <w:rPr>
+          <w:lang w:val="en-GB"/>
+        </w:rPr>
+        <w:t xml:space="preserve">, </w:t>
+      </w:r>
+      <w:proofErr w:type="spellStart"/>
+      <w:r>
+        <w:rPr>
+          <w:lang w:val="en-GB"/>
+        </w:rPr>
+        <w:t>ProfessionalRecordService</w:t>
+      </w:r>
+      <w:proofErr w:type="spellEnd"/>
+      <w:r>
+        <w:rPr>
+          <w:lang w:val="en-GB"/>
+        </w:rPr>
+        <w:t xml:space="preserve">, </w:t>
+      </w:r>
+      <w:proofErr w:type="spellStart"/>
+      <w:r>
+        <w:rPr>
+          <w:lang w:val="en-GB"/>
+        </w:rPr>
+        <w:t>MiscellaneousRecordService</w:t>
+      </w:r>
+      <w:proofErr w:type="spellEnd"/>
+      <w:r>
+        <w:rPr>
+          <w:lang w:val="en-GB"/>
+        </w:rPr>
+        <w:t xml:space="preserve"> an</w:t>
+      </w:r>
+      <w:r>
+        <w:rPr>
+          <w:lang w:val="en-GB"/>
+        </w:rPr>
+        <w:t xml:space="preserve">d </w:t>
+      </w:r>
+      <w:proofErr w:type="spellStart"/>
+      <w:r>
+        <w:rPr>
+          <w:lang w:val="en-GB"/>
+        </w:rPr>
+        <w:t>EndorserRecordService</w:t>
+      </w:r>
+      <w:proofErr w:type="spellEnd"/>
+    </w:p>
+    <w:p>
+      <w:pPr>
+        <w:pStyle w:val="Prrafodelista"/>
+        <w:numPr>
+          <w:ilvl w:val="1"/>
+          <w:numId w:val="4"/>
+        </w:numPr>
+        <w:rPr>
+          <w:lang w:val="en-GB"/>
+        </w:rPr>
+      </w:pPr>
+      <w:r>
+        <w:rPr>
+          <w:lang w:val="en-GB"/>
+        </w:rPr>
+        <w:t xml:space="preserve">Added </w:t>
+      </w:r>
+      <w:proofErr w:type="spellStart"/>
+      <w:proofErr w:type="gramStart"/>
+      <w:r>
+        <w:rPr>
+          <w:lang w:val="en-GB"/>
+        </w:rPr>
+        <w:t>checkByPrincipal</w:t>
+      </w:r>
+      <w:proofErr w:type="spellEnd"/>
+      <w:r>
+        <w:rPr>
+          <w:lang w:val="en-GB"/>
+        </w:rPr>
+        <w:t>(</w:t>
+      </w:r>
+      <w:proofErr w:type="spellStart"/>
+      <w:proofErr w:type="gramEnd"/>
+      <w:r>
+        <w:rPr>
+          <w:lang w:val="en-GB"/>
+        </w:rPr>
+        <w:t>TRecord</w:t>
+      </w:r>
+      <w:proofErr w:type="spellEnd"/>
+      <w:r>
+        <w:rPr>
+          <w:lang w:val="en-GB"/>
+        </w:rPr>
+        <w:t>): this procedure check if the principal can edit or delete the record “</w:t>
+      </w:r>
+      <w:proofErr w:type="spellStart"/>
+      <w:r>
+        <w:rPr>
+          <w:lang w:val="en-GB"/>
+        </w:rPr>
+        <w:t>TRecord</w:t>
+      </w:r>
+      <w:proofErr w:type="spellEnd"/>
+      <w:r>
+        <w:rPr>
+          <w:lang w:val="en-GB"/>
+        </w:rPr>
+        <w:t>” received as argument.</w:t>
+      </w:r>
+    </w:p>
+    <w:p>
+      <w:pPr>
+        <w:pStyle w:val="Prrafodelista"/>
+        <w:numPr>
+          <w:ilvl w:val="1"/>
+          <w:numId w:val="4"/>
+        </w:numPr>
+        <w:rPr>
+          <w:lang w:val="en-GB"/>
+        </w:rPr>
+      </w:pPr>
+      <w:r>
+        <w:rPr>
+          <w:lang w:val="en-GB"/>
+        </w:rPr>
+        <w:t>T</w:t>
+      </w:r>
+      <w:r>
+        <w:rPr>
+          <w:lang w:val="en-GB"/>
+        </w:rPr>
+        <w:t>he method</w:t>
+      </w:r>
+      <w:r>
+        <w:rPr>
+          <w:lang w:val="en-GB"/>
+        </w:rPr>
+        <w:t>s</w:t>
+      </w:r>
+      <w:r>
+        <w:rPr>
+          <w:lang w:val="en-GB"/>
+        </w:rPr>
+        <w:t xml:space="preserve"> </w:t>
+      </w:r>
+      <w:proofErr w:type="gramStart"/>
+      <w:r>
+        <w:rPr>
+          <w:lang w:val="en-GB"/>
+        </w:rPr>
+        <w:t>save(</w:t>
+      </w:r>
+      <w:proofErr w:type="gramEnd"/>
+      <w:r>
+        <w:rPr>
+          <w:lang w:val="en-GB"/>
+        </w:rPr>
+        <w:t>) and deleted()</w:t>
+      </w:r>
+      <w:r>
+        <w:rPr>
+          <w:lang w:val="en-GB"/>
+        </w:rPr>
+        <w:t xml:space="preserve"> invoke </w:t>
+      </w:r>
+      <w:proofErr w:type="spellStart"/>
+      <w:r>
+        <w:rPr>
+          <w:lang w:val="en-GB"/>
+        </w:rPr>
+        <w:t>checkByPrincipal</w:t>
+      </w:r>
+      <w:proofErr w:type="spellEnd"/>
+      <w:r>
+        <w:rPr>
+          <w:lang w:val="en-GB"/>
+        </w:rPr>
+        <w:t>()</w:t>
+      </w:r>
+      <w:r>
+        <w:rPr>
+          <w:lang w:val="en-GB"/>
+        </w:rPr>
+        <w:t>.</w:t>
+      </w:r>
+    </w:p>
+    <w:p>
+      <w:pPr>
+        <w:pStyle w:val="Ttulo4"/>
+        <w:ind w:firstLine="708"/>
+      </w:pPr>
+      <w:proofErr w:type="spellStart"/>
+      <w:r>
+        <w:t>Utility</w:t>
+      </w:r>
+      <w:r>
+        <w:t>Servic</w:t>
+      </w:r>
+      <w:r>
+        <w:t>e</w:t>
+      </w:r>
+      <w:proofErr w:type="spellEnd"/>
+    </w:p>
+    <w:p>
+      <w:pPr>
+        <w:pStyle w:val="Prrafodelista"/>
+        <w:numPr>
+          <w:ilvl w:val="1"/>
+          <w:numId w:val="4"/>
+        </w:numPr>
+        <w:rPr>
+          <w:lang w:val="en-GB"/>
+        </w:rPr>
+      </w:pPr>
+      <w:r>
+        <w:rPr>
+          <w:lang w:val="en-GB"/>
+        </w:rPr>
+        <w:t xml:space="preserve">The method </w:t>
+      </w:r>
+      <w:proofErr w:type="spellStart"/>
+      <w:proofErr w:type="gramStart"/>
+      <w:r>
+        <w:rPr>
+          <w:lang w:val="en-GB"/>
+        </w:rPr>
+        <w:t>checkDate</w:t>
+      </w:r>
+      <w:proofErr w:type="spellEnd"/>
+      <w:r>
+        <w:rPr>
+          <w:lang w:val="en-GB"/>
+        </w:rPr>
+        <w:t>(</w:t>
+      </w:r>
+      <w:proofErr w:type="gramEnd"/>
+      <w:r>
+        <w:rPr>
+          <w:lang w:val="en-GB"/>
+        </w:rPr>
+        <w:t>start, end) has been created: check t</w:t>
+      </w:r>
+      <w:r>
+        <w:rPr>
+          <w:lang w:val="en-GB"/>
+        </w:rPr>
+        <w:t xml:space="preserve">hat start moment must be before than end moment. This </w:t>
+      </w:r>
+      <w:proofErr w:type="spellStart"/>
+      <w:r>
+        <w:rPr>
+          <w:lang w:val="en-GB"/>
+        </w:rPr>
+        <w:t>methos</w:t>
+      </w:r>
+      <w:proofErr w:type="spellEnd"/>
+      <w:r>
+        <w:rPr>
+          <w:lang w:val="en-GB"/>
+        </w:rPr>
+        <w:t xml:space="preserve"> is invoked in different services several times: </w:t>
+      </w:r>
+      <w:proofErr w:type="spellStart"/>
+      <w:r>
+        <w:rPr>
+          <w:lang w:val="en-GB"/>
+        </w:rPr>
+        <w:t>EducationRecordService</w:t>
+      </w:r>
+      <w:proofErr w:type="spellEnd"/>
+      <w:r>
+        <w:rPr>
+          <w:lang w:val="en-GB"/>
+        </w:rPr>
+        <w:t>::save</w:t>
+      </w:r>
+      <w:r>
+        <w:rPr>
+          <w:lang w:val="en-GB"/>
+        </w:rPr>
+        <w:t xml:space="preserve">, </w:t>
+      </w:r>
+      <w:proofErr w:type="spellStart"/>
+      <w:r>
+        <w:rPr>
+          <w:lang w:val="en-GB"/>
+        </w:rPr>
+        <w:t>ProfessionalRecordService</w:t>
+      </w:r>
+      <w:proofErr w:type="spellEnd"/>
+      <w:r>
+        <w:rPr>
+          <w:lang w:val="en-GB"/>
+        </w:rPr>
+        <w:t>::save</w:t>
+      </w:r>
+      <w:r>
+        <w:rPr>
+          <w:lang w:val="en-GB"/>
+        </w:rPr>
+        <w:t xml:space="preserve">, </w:t>
+      </w:r>
+      <w:proofErr w:type="spellStart"/>
+      <w:r>
+        <w:rPr>
+          <w:lang w:val="en-GB"/>
+        </w:rPr>
+        <w:t>PhaseService</w:t>
+      </w:r>
+      <w:proofErr w:type="spellEnd"/>
+      <w:r>
+        <w:rPr>
+          <w:lang w:val="en-GB"/>
+        </w:rPr>
+        <w:t xml:space="preserve">::save, </w:t>
+      </w:r>
+      <w:proofErr w:type="spellStart"/>
+      <w:r>
+        <w:rPr>
+          <w:lang w:val="en-GB"/>
+        </w:rPr>
+        <w:t>FixUpTaskService</w:t>
+      </w:r>
+      <w:proofErr w:type="spellEnd"/>
+      <w:r>
+        <w:rPr>
+          <w:lang w:val="en-GB"/>
+        </w:rPr>
+        <w:t>::save</w:t>
+      </w:r>
+      <w:r>
+        <w:rPr>
+          <w:lang w:val="en-GB"/>
+        </w:rPr>
+        <w:t xml:space="preserve">, </w:t>
+      </w:r>
+      <w:proofErr w:type="spellStart"/>
+      <w:r>
+        <w:rPr>
+          <w:lang w:val="en-GB"/>
+        </w:rPr>
+        <w:t>Note</w:t>
+      </w:r>
+      <w:r>
+        <w:rPr>
+          <w:lang w:val="en-GB"/>
+        </w:rPr>
+        <w:t>Service</w:t>
+      </w:r>
+      <w:proofErr w:type="spellEnd"/>
+      <w:r>
+        <w:rPr>
+          <w:lang w:val="en-GB"/>
+        </w:rPr>
+        <w:t>::save</w:t>
+      </w:r>
+      <w:r>
+        <w:rPr>
+          <w:lang w:val="en-GB"/>
+        </w:rPr>
+        <w:t xml:space="preserve"> and</w:t>
+      </w:r>
+      <w:r>
+        <w:rPr>
+          <w:lang w:val="en-GB"/>
+        </w:rPr>
+        <w:t xml:space="preserve"> </w:t>
+      </w:r>
+      <w:proofErr w:type="spellStart"/>
+      <w:r>
+        <w:rPr>
+          <w:lang w:val="en-GB"/>
+        </w:rPr>
+        <w:t>ReportService</w:t>
+      </w:r>
+      <w:proofErr w:type="spellEnd"/>
+      <w:r>
+        <w:rPr>
+          <w:lang w:val="en-GB"/>
+        </w:rPr>
+        <w:t>::save.</w:t>
+      </w:r>
       <w:bookmarkStart w:id="0" w:name="_GoBack"/>
       <w:bookmarkEnd w:id="0"/>
-      <w:r>
+    </w:p>
+    <w:p>
+      <w:pPr>
+        <w:ind w:left="708"/>
+        <w:rPr>
+          <w:lang w:val="en-GB"/>
+        </w:rPr>
+      </w:pPr>
+    </w:p>
+    <w:p>
+      <w:pPr>
+        <w:ind w:left="708"/>
+        <w:rPr>
+          <w:lang w:val="en-GB"/>
+        </w:rPr>
+      </w:pPr>
+    </w:p>
+    <w:p>
+      <w:pPr>
+        <w:pStyle w:val="Ttulo4"/>
+        <w:ind w:firstLine="708"/>
+        <w:rPr>
+          <w:lang w:val="en-GB"/>
+        </w:rPr>
+      </w:pPr>
+    </w:p>
+    <w:p>
+      <w:pPr>
+        <w:pStyle w:val="Ttulo4"/>
+        <w:ind w:firstLine="708"/>
+        <w:rPr>
+          <w:lang w:val="en-GB"/>
+        </w:rPr>
+      </w:pPr>
+    </w:p>
+    <w:p>
+      <w:pPr>
+        <w:ind w:left="708"/>
+        <w:rPr>
+          <w:lang w:val="en-GB"/>
+        </w:rPr>
+      </w:pPr>
+    </w:p>
+    <w:p>
+      <w:pPr>
+        <w:ind w:left="708"/>
         <w:rPr>
           <w:lang w:val="en-US"/>
         </w:rPr>
-        <w:t xml:space="preserve"> </w:t>
-      </w:r>
+      </w:pPr>
+    </w:p>
+    <w:p>
+      <w:pPr>
+        <w:ind w:left="360"/>
+        <w:rPr>
+          <w:lang w:val="en-US"/>
+        </w:rPr>
+      </w:pPr>
     </w:p>
     <w:sectPr>
       <w:pgSz w:w="11906" w:h="16838"/>
@@ -1102,7 +1758,7 @@
   <w:abstractNum w:abstractNumId="8" w15:restartNumberingAfterBreak="0">
     <w:nsid w:val="5F156812"/>
     <w:multiLevelType w:val="hybridMultilevel"/>
-    <w:tmpl w:val="ECE848DA"/>
+    <w:tmpl w:val="6C489D9C"/>
     <w:lvl w:ilvl="0" w:tplc="0C0A0001">
       <w:start w:val="1"/>
       <w:numFmt w:val="bullet"/>
@@ -1127,7 +1783,7 @@
         <w:rFonts w:ascii="Courier New" w:hAnsi="Courier New" w:cs="Courier New" w:hint="default"/>
       </w:rPr>
     </w:lvl>
-    <w:lvl w:ilvl="2" w:tplc="0C0A0005" w:tentative="1">
+    <w:lvl w:ilvl="2" w:tplc="0C0A0005">
       <w:start w:val="1"/>
       <w:numFmt w:val="bullet"/>
       <w:lvlText w:val=""/>
@@ -1139,7 +1795,7 @@
         <w:rFonts w:ascii="Wingdings" w:hAnsi="Wingdings" w:hint="default"/>
       </w:rPr>
     </w:lvl>
-    <w:lvl w:ilvl="3" w:tplc="0C0A0001" w:tentative="1">
+    <w:lvl w:ilvl="3" w:tplc="0C0A0001">
       <w:start w:val="1"/>
       <w:numFmt w:val="bullet"/>
       <w:lvlText w:val=""/>

</xml_diff>

<commit_message>
queries desplazadas de repositorios
</commit_message>
<xml_diff>
--- a/D05/Changelog D04.docx
+++ b/D05/Changelog D04.docx
@@ -165,6 +165,423 @@
         <w:rPr>
           <w:lang w:val="en-US"/>
         </w:rPr>
+        <w:t xml:space="preserve">Changes in </w:t>
+      </w:r>
+      <w:r>
+        <w:rPr>
+          <w:lang w:val="en-US"/>
+        </w:rPr>
+        <w:t>Repositories</w:t>
+      </w:r>
+    </w:p>
+    <w:p>
+      <w:pPr>
+        <w:pStyle w:val="Ttulo4"/>
+        <w:ind w:firstLine="708"/>
+      </w:pPr>
+      <w:proofErr w:type="spellStart"/>
+      <w:r>
+        <w:t>CreditCardRepository</w:t>
+      </w:r>
+      <w:proofErr w:type="spellEnd"/>
+    </w:p>
+    <w:p>
+      <w:pPr>
+        <w:pStyle w:val="Prrafodelista"/>
+        <w:numPr>
+          <w:ilvl w:val="1"/>
+          <w:numId w:val="11"/>
+        </w:numPr>
+        <w:rPr>
+          <w:lang w:val="en-GB"/>
+        </w:rPr>
+      </w:pPr>
+      <w:r>
+        <w:rPr>
+          <w:lang w:val="en-GB"/>
+        </w:rPr>
+        <w:t xml:space="preserve">The methods </w:t>
+      </w:r>
+      <w:proofErr w:type="spellStart"/>
+      <w:r>
+        <w:rPr>
+          <w:lang w:val="en-GB"/>
+        </w:rPr>
+        <w:t>findSponsorshipByCreditCard</w:t>
+      </w:r>
+      <w:proofErr w:type="spellEnd"/>
+      <w:r>
+        <w:rPr>
+          <w:lang w:val="en-GB"/>
+        </w:rPr>
+        <w:t>(id)</w:t>
+      </w:r>
+      <w:r>
+        <w:rPr>
+          <w:lang w:val="en-GB"/>
+        </w:rPr>
+        <w:t xml:space="preserve"> and </w:t>
+      </w:r>
+      <w:proofErr w:type="spellStart"/>
+      <w:r>
+        <w:rPr>
+          <w:lang w:val="en-GB"/>
+        </w:rPr>
+        <w:t>findApplicationByCreditCard</w:t>
+      </w:r>
+      <w:proofErr w:type="spellEnd"/>
+      <w:r>
+        <w:rPr>
+          <w:lang w:val="en-GB"/>
+        </w:rPr>
+        <w:t>(id)</w:t>
+      </w:r>
+      <w:r>
+        <w:rPr>
+          <w:lang w:val="en-GB"/>
+        </w:rPr>
+        <w:t xml:space="preserve"> are moved from </w:t>
+      </w:r>
+      <w:proofErr w:type="spellStart"/>
+      <w:r>
+        <w:rPr>
+          <w:lang w:val="en-GB"/>
+        </w:rPr>
+        <w:t>CreditCardRepository</w:t>
+      </w:r>
+      <w:proofErr w:type="spellEnd"/>
+      <w:r>
+        <w:rPr>
+          <w:lang w:val="en-GB"/>
+        </w:rPr>
+        <w:t xml:space="preserve"> to </w:t>
+      </w:r>
+      <w:proofErr w:type="spellStart"/>
+      <w:r>
+        <w:rPr>
+          <w:lang w:val="en-GB"/>
+        </w:rPr>
+        <w:t>SponsorshipRepository</w:t>
+      </w:r>
+      <w:proofErr w:type="spellEnd"/>
+      <w:r>
+        <w:rPr>
+          <w:lang w:val="en-GB"/>
+        </w:rPr>
+        <w:t xml:space="preserve"> and </w:t>
+      </w:r>
+      <w:proofErr w:type="spellStart"/>
+      <w:r>
+        <w:rPr>
+          <w:lang w:val="en-GB"/>
+        </w:rPr>
+        <w:t>ApplicationRepository</w:t>
+      </w:r>
+      <w:proofErr w:type="spellEnd"/>
+      <w:r>
+        <w:rPr>
+          <w:lang w:val="en-GB"/>
+        </w:rPr>
+        <w:t xml:space="preserve"> respectively</w:t>
+      </w:r>
+      <w:r>
+        <w:rPr>
+          <w:lang w:val="en-GB"/>
+        </w:rPr>
+        <w:t>.</w:t>
+      </w:r>
+      <w:r>
+        <w:rPr>
+          <w:lang w:val="en-GB"/>
+        </w:rPr>
+        <w:t xml:space="preserve"> </w:t>
+      </w:r>
+      <w:r>
+        <w:rPr>
+          <w:lang w:val="en-GB"/>
+        </w:rPr>
+        <w:t>B</w:t>
+      </w:r>
+      <w:r>
+        <w:rPr>
+          <w:lang w:val="en-GB"/>
+        </w:rPr>
+        <w:t>ecause both methods return a</w:t>
+      </w:r>
+      <w:r>
+        <w:rPr>
+          <w:lang w:val="en-GB"/>
+        </w:rPr>
+        <w:t xml:space="preserve"> collection of applications and a collection of sponsorships instead of a Credit card or collection of credit cards.</w:t>
+      </w:r>
+    </w:p>
+    <w:p>
+      <w:pPr>
+        <w:pStyle w:val="Ttulo4"/>
+        <w:ind w:firstLine="708"/>
+      </w:pPr>
+      <w:proofErr w:type="spellStart"/>
+      <w:r>
+        <w:t>Finder</w:t>
+      </w:r>
+      <w:r>
+        <w:t>Repository</w:t>
+      </w:r>
+      <w:proofErr w:type="spellEnd"/>
+    </w:p>
+    <w:p>
+      <w:pPr>
+        <w:pStyle w:val="Prrafodelista"/>
+        <w:numPr>
+          <w:ilvl w:val="1"/>
+          <w:numId w:val="11"/>
+        </w:numPr>
+        <w:rPr>
+          <w:lang w:val="en-GB"/>
+        </w:rPr>
+      </w:pPr>
+      <w:r>
+        <w:rPr>
+          <w:lang w:val="en-GB"/>
+        </w:rPr>
+        <w:t xml:space="preserve">The method </w:t>
+      </w:r>
+      <w:proofErr w:type="spellStart"/>
+      <w:r>
+        <w:rPr>
+          <w:lang w:val="en-GB"/>
+        </w:rPr>
+        <w:t>findFixUpTaskFinder</w:t>
+      </w:r>
+      <w:proofErr w:type="spellEnd"/>
+      <w:r>
+        <w:rPr>
+          <w:lang w:val="en-GB"/>
+        </w:rPr>
+        <w:t>(</w:t>
+      </w:r>
+      <w:proofErr w:type="spellStart"/>
+      <w:r>
+        <w:rPr>
+          <w:lang w:val="en-GB"/>
+        </w:rPr>
+        <w:t>keyWord</w:t>
+      </w:r>
+      <w:proofErr w:type="spellEnd"/>
+      <w:r>
+        <w:rPr>
+          <w:lang w:val="en-GB"/>
+        </w:rPr>
+        <w:t xml:space="preserve">, </w:t>
+      </w:r>
+      <w:proofErr w:type="spellStart"/>
+      <w:r>
+        <w:rPr>
+          <w:lang w:val="en-GB"/>
+        </w:rPr>
+        <w:t>startPrice</w:t>
+      </w:r>
+      <w:proofErr w:type="spellEnd"/>
+      <w:r>
+        <w:rPr>
+          <w:lang w:val="en-GB"/>
+        </w:rPr>
+        <w:t xml:space="preserve">, </w:t>
+      </w:r>
+      <w:proofErr w:type="spellStart"/>
+      <w:r>
+        <w:rPr>
+          <w:lang w:val="en-GB"/>
+        </w:rPr>
+        <w:t>endPrice</w:t>
+      </w:r>
+      <w:proofErr w:type="spellEnd"/>
+      <w:r>
+        <w:rPr>
+          <w:lang w:val="en-GB"/>
+        </w:rPr>
+        <w:t xml:space="preserve">, </w:t>
+      </w:r>
+      <w:proofErr w:type="spellStart"/>
+      <w:r>
+        <w:rPr>
+          <w:lang w:val="en-GB"/>
+        </w:rPr>
+        <w:t>startDate</w:t>
+      </w:r>
+      <w:proofErr w:type="spellEnd"/>
+      <w:r>
+        <w:rPr>
+          <w:lang w:val="en-GB"/>
+        </w:rPr>
+        <w:t>,</w:t>
+      </w:r>
+      <w:r>
+        <w:rPr>
+          <w:lang w:val="en-GB"/>
+        </w:rPr>
+        <w:t xml:space="preserve"> </w:t>
+      </w:r>
+      <w:proofErr w:type="spellStart"/>
+      <w:r>
+        <w:rPr>
+          <w:lang w:val="en-GB"/>
+        </w:rPr>
+        <w:t>endDate</w:t>
+      </w:r>
+      <w:proofErr w:type="spellEnd"/>
+      <w:r>
+        <w:rPr>
+          <w:lang w:val="en-GB"/>
+        </w:rPr>
+        <w:t>, warranty, category,</w:t>
+      </w:r>
+      <w:r>
+        <w:rPr>
+          <w:lang w:val="en-GB"/>
+        </w:rPr>
+        <w:t xml:space="preserve"> </w:t>
+      </w:r>
+      <w:r>
+        <w:rPr>
+          <w:lang w:val="en-GB"/>
+        </w:rPr>
+        <w:t>pageable)</w:t>
+      </w:r>
+      <w:r>
+        <w:rPr>
+          <w:lang w:val="en-GB"/>
+        </w:rPr>
+        <w:t xml:space="preserve"> are moved from </w:t>
+      </w:r>
+      <w:proofErr w:type="spellStart"/>
+      <w:r>
+        <w:rPr>
+          <w:lang w:val="en-GB"/>
+        </w:rPr>
+        <w:t>Finder</w:t>
+      </w:r>
+      <w:r>
+        <w:rPr>
+          <w:lang w:val="en-GB"/>
+        </w:rPr>
+        <w:t>Repository</w:t>
+      </w:r>
+      <w:proofErr w:type="spellEnd"/>
+      <w:r>
+        <w:rPr>
+          <w:lang w:val="en-GB"/>
+        </w:rPr>
+        <w:t xml:space="preserve"> to </w:t>
+      </w:r>
+      <w:proofErr w:type="spellStart"/>
+      <w:r>
+        <w:rPr>
+          <w:lang w:val="en-GB"/>
+        </w:rPr>
+        <w:t>FixUpTask</w:t>
+      </w:r>
+      <w:r>
+        <w:rPr>
+          <w:lang w:val="en-GB"/>
+        </w:rPr>
+        <w:t>Repository</w:t>
+      </w:r>
+      <w:proofErr w:type="spellEnd"/>
+      <w:r>
+        <w:rPr>
+          <w:lang w:val="en-GB"/>
+        </w:rPr>
+        <w:t xml:space="preserve"> b</w:t>
+      </w:r>
+      <w:r>
+        <w:rPr>
+          <w:lang w:val="en-GB"/>
+        </w:rPr>
+        <w:t xml:space="preserve">ecause </w:t>
+      </w:r>
+      <w:r>
+        <w:rPr>
+          <w:lang w:val="en-GB"/>
+        </w:rPr>
+        <w:t xml:space="preserve">the </w:t>
+      </w:r>
+      <w:r>
+        <w:rPr>
+          <w:lang w:val="en-GB"/>
+        </w:rPr>
+        <w:t xml:space="preserve">method return a collection of </w:t>
+      </w:r>
+      <w:r>
+        <w:rPr>
+          <w:lang w:val="en-GB"/>
+        </w:rPr>
+        <w:t xml:space="preserve">fix-up tasks </w:t>
+      </w:r>
+      <w:r>
+        <w:rPr>
+          <w:lang w:val="en-GB"/>
+        </w:rPr>
+        <w:t xml:space="preserve">instead of a </w:t>
+      </w:r>
+      <w:r>
+        <w:rPr>
+          <w:lang w:val="en-GB"/>
+        </w:rPr>
+        <w:t>Finder</w:t>
+      </w:r>
+      <w:r>
+        <w:rPr>
+          <w:lang w:val="en-GB"/>
+        </w:rPr>
+        <w:t xml:space="preserve"> or collection of </w:t>
+      </w:r>
+      <w:r>
+        <w:rPr>
+          <w:lang w:val="en-GB"/>
+        </w:rPr>
+        <w:t>Finders</w:t>
+      </w:r>
+      <w:bookmarkStart w:id="0" w:name="_GoBack"/>
+      <w:bookmarkEnd w:id="0"/>
+      <w:r>
+        <w:rPr>
+          <w:lang w:val="en-GB"/>
+        </w:rPr>
+        <w:t>.</w:t>
+      </w:r>
+    </w:p>
+    <w:p>
+      <w:pPr>
+        <w:pStyle w:val="Prrafodelista"/>
+        <w:rPr>
+          <w:lang w:val="en-GB"/>
+        </w:rPr>
+      </w:pPr>
+    </w:p>
+    <w:p>
+      <w:pPr>
+        <w:ind w:left="360"/>
+        <w:rPr>
+          <w:lang w:val="en-GB"/>
+        </w:rPr>
+      </w:pPr>
+    </w:p>
+    <w:p>
+      <w:pPr>
+        <w:pStyle w:val="Ttulo1"/>
+        <w:numPr>
+          <w:ilvl w:val="0"/>
+          <w:numId w:val="1"/>
+        </w:numPr>
+        <w:rPr>
+          <w:lang w:val="en-US"/>
+        </w:rPr>
+      </w:pPr>
+      <w:r>
+        <w:rPr>
+          <w:lang w:val="en-US"/>
+        </w:rPr>
         <w:t>Changes in Services:</w:t>
       </w:r>
     </w:p>
@@ -304,10 +721,7 @@
       </w:pPr>
       <w:proofErr w:type="spellStart"/>
       <w:r>
-        <w:t>FixUpTask</w:t>
-      </w:r>
-      <w:r>
-        <w:t>Service</w:t>
+        <w:t>FixUpTaskService</w:t>
       </w:r>
       <w:proofErr w:type="spellEnd"/>
     </w:p>
@@ -378,6 +792,7 @@
         <w:rPr>
           <w:lang w:val="en-GB"/>
         </w:rPr>
+        <w:lastRenderedPageBreak/>
         <w:t>PersonalRecordService</w:t>
       </w:r>
       <w:proofErr w:type="spellEnd"/>
@@ -589,13 +1004,7 @@
       </w:pPr>
       <w:proofErr w:type="spellStart"/>
       <w:r>
-        <w:t>Utility</w:t>
-      </w:r>
-      <w:r>
-        <w:t>Servic</w:t>
-      </w:r>
-      <w:r>
-        <w:t>e</w:t>
+        <w:t>UtilityService</w:t>
       </w:r>
       <w:proofErr w:type="spellEnd"/>
     </w:p>
@@ -778,8 +1187,6 @@
         </w:rPr>
         <w:t>::save.</w:t>
       </w:r>
-      <w:bookmarkStart w:id="0" w:name="_GoBack"/>
-      <w:bookmarkEnd w:id="0"/>
     </w:p>
     <w:p>
       <w:pPr>
@@ -1997,7 +2404,7 @@
         <w:rFonts w:ascii="Symbol" w:hAnsi="Symbol" w:hint="default"/>
       </w:rPr>
     </w:lvl>
-    <w:lvl w:ilvl="1" w:tplc="08090003" w:tentative="1">
+    <w:lvl w:ilvl="1" w:tplc="08090003">
       <w:start w:val="1"/>
       <w:numFmt w:val="bullet"/>
       <w:lvlText w:val="o"/>

</xml_diff>

<commit_message>
Refactorizado los servicios de María y fallos en el codigo corregidos
</commit_message>
<xml_diff>
--- a/D05/Changelog D04.docx
+++ b/D05/Changelog D04.docx
@@ -165,13 +165,7 @@
         <w:rPr>
           <w:lang w:val="en-US"/>
         </w:rPr>
-        <w:t xml:space="preserve">Changes in </w:t>
-      </w:r>
-      <w:r>
-        <w:rPr>
-          <w:lang w:val="en-US"/>
-        </w:rPr>
-        <w:t>Repositories</w:t>
+        <w:t>Changes in Repositories</w:t>
       </w:r>
     </w:p>
     <w:p>
@@ -214,13 +208,7 @@
         <w:rPr>
           <w:lang w:val="en-GB"/>
         </w:rPr>
-        <w:t>(id)</w:t>
-      </w:r>
-      <w:r>
-        <w:rPr>
-          <w:lang w:val="en-GB"/>
-        </w:rPr>
-        <w:t xml:space="preserve"> and </w:t>
+        <w:t xml:space="preserve">(id) and </w:t>
       </w:r>
       <w:proofErr w:type="spellStart"/>
       <w:r>
@@ -322,10 +310,7 @@
       </w:pPr>
       <w:proofErr w:type="spellStart"/>
       <w:r>
-        <w:t>Finder</w:t>
-      </w:r>
-      <w:r>
-        <w:t>Repository</w:t>
+        <w:t>FinderRepository</w:t>
       </w:r>
       <w:proofErr w:type="spellEnd"/>
     </w:p>
@@ -347,6 +332,7 @@
         <w:t xml:space="preserve">The method </w:t>
       </w:r>
       <w:proofErr w:type="spellStart"/>
+      <w:proofErr w:type="gramStart"/>
       <w:r>
         <w:rPr>
           <w:lang w:val="en-GB"/>
@@ -361,6 +347,7 @@
         <w:t>(</w:t>
       </w:r>
       <w:proofErr w:type="spellStart"/>
+      <w:proofErr w:type="gramEnd"/>
       <w:r>
         <w:rPr>
           <w:lang w:val="en-GB"/>
@@ -452,7 +439,19 @@
         <w:rPr>
           <w:lang w:val="en-GB"/>
         </w:rPr>
-        <w:t xml:space="preserve"> are moved from </w:t>
+        <w:t xml:space="preserve"> </w:t>
+      </w:r>
+      <w:r>
+        <w:rPr>
+          <w:lang w:val="en-GB"/>
+        </w:rPr>
+        <w:t>is</w:t>
+      </w:r>
+      <w:r>
+        <w:rPr>
+          <w:lang w:val="en-GB"/>
+        </w:rPr>
+        <w:t xml:space="preserve"> moved from </w:t>
       </w:r>
       <w:proofErr w:type="spellStart"/>
       <w:r>
@@ -510,7 +509,19 @@
         <w:rPr>
           <w:lang w:val="en-GB"/>
         </w:rPr>
-        <w:t xml:space="preserve">method return a collection of </w:t>
+        <w:t>method return</w:t>
+      </w:r>
+      <w:r>
+        <w:rPr>
+          <w:lang w:val="en-GB"/>
+        </w:rPr>
+        <w:t>s</w:t>
+      </w:r>
+      <w:r>
+        <w:rPr>
+          <w:lang w:val="en-GB"/>
+        </w:rPr>
+        <w:t xml:space="preserve"> a collection of </w:t>
       </w:r>
       <w:r>
         <w:rPr>
@@ -542,14 +553,216 @@
         </w:rPr>
         <w:t>Finders</w:t>
       </w:r>
-      <w:bookmarkStart w:id="0" w:name="_GoBack"/>
-      <w:bookmarkEnd w:id="0"/>
       <w:r>
         <w:rPr>
           <w:lang w:val="en-GB"/>
         </w:rPr>
         <w:t>.</w:t>
       </w:r>
+    </w:p>
+    <w:p>
+      <w:pPr>
+        <w:pStyle w:val="Ttulo4"/>
+        <w:ind w:firstLine="708"/>
+      </w:pPr>
+      <w:proofErr w:type="spellStart"/>
+      <w:r>
+        <w:t>Section</w:t>
+      </w:r>
+      <w:r>
+        <w:t>Repository</w:t>
+      </w:r>
+      <w:proofErr w:type="spellEnd"/>
+    </w:p>
+    <w:p>
+      <w:pPr>
+        <w:pStyle w:val="Prrafodelista"/>
+        <w:numPr>
+          <w:ilvl w:val="1"/>
+          <w:numId w:val="11"/>
+        </w:numPr>
+        <w:rPr>
+          <w:lang w:val="en-GB"/>
+        </w:rPr>
+      </w:pPr>
+      <w:r>
+        <w:rPr>
+          <w:lang w:val="en-GB"/>
+        </w:rPr>
+        <w:t>The method</w:t>
+      </w:r>
+      <w:r>
+        <w:rPr>
+          <w:lang w:val="en-GB"/>
+        </w:rPr>
+        <w:t>s</w:t>
+      </w:r>
+      <w:r>
+        <w:rPr>
+          <w:lang w:val="en-GB"/>
+        </w:rPr>
+        <w:t xml:space="preserve"> </w:t>
+      </w:r>
+      <w:proofErr w:type="spellStart"/>
+      <w:r>
+        <w:rPr>
+          <w:lang w:val="en-GB"/>
+        </w:rPr>
+        <w:t>findHandyWorkerBySection</w:t>
+      </w:r>
+      <w:proofErr w:type="spellEnd"/>
+      <w:r>
+        <w:rPr>
+          <w:lang w:val="en-GB"/>
+        </w:rPr>
+        <w:t>(id)</w:t>
+      </w:r>
+      <w:r>
+        <w:rPr>
+          <w:lang w:val="en-GB"/>
+        </w:rPr>
+        <w:t xml:space="preserve"> </w:t>
+      </w:r>
+      <w:proofErr w:type="gramStart"/>
+      <w:r>
+        <w:rPr>
+          <w:lang w:val="en-GB"/>
+        </w:rPr>
+        <w:t xml:space="preserve">and </w:t>
+      </w:r>
+      <w:r>
+        <w:rPr>
+          <w:lang w:val="en-GB"/>
+        </w:rPr>
+        <w:t xml:space="preserve"> </w:t>
+      </w:r>
+      <w:proofErr w:type="spellStart"/>
+      <w:r>
+        <w:rPr>
+          <w:lang w:val="en-GB"/>
+        </w:rPr>
+        <w:t>findTutorialBySection</w:t>
+      </w:r>
+      <w:proofErr w:type="spellEnd"/>
+      <w:proofErr w:type="gramEnd"/>
+      <w:r>
+        <w:rPr>
+          <w:lang w:val="en-GB"/>
+        </w:rPr>
+        <w:t>(id)</w:t>
+      </w:r>
+      <w:r>
+        <w:rPr>
+          <w:lang w:val="en-GB"/>
+        </w:rPr>
+        <w:t xml:space="preserve"> </w:t>
+      </w:r>
+      <w:r>
+        <w:rPr>
+          <w:lang w:val="en-GB"/>
+        </w:rPr>
+        <w:t xml:space="preserve">are moved from </w:t>
+      </w:r>
+      <w:proofErr w:type="spellStart"/>
+      <w:r>
+        <w:rPr>
+          <w:lang w:val="en-GB"/>
+        </w:rPr>
+        <w:t>Section</w:t>
+      </w:r>
+      <w:r>
+        <w:rPr>
+          <w:lang w:val="en-GB"/>
+        </w:rPr>
+        <w:t>Repository</w:t>
+      </w:r>
+      <w:proofErr w:type="spellEnd"/>
+      <w:r>
+        <w:rPr>
+          <w:lang w:val="en-GB"/>
+        </w:rPr>
+        <w:t xml:space="preserve"> to </w:t>
+      </w:r>
+      <w:proofErr w:type="spellStart"/>
+      <w:r>
+        <w:rPr>
+          <w:lang w:val="en-GB"/>
+        </w:rPr>
+        <w:t>HandyWorker</w:t>
+      </w:r>
+      <w:r>
+        <w:rPr>
+          <w:lang w:val="en-GB"/>
+        </w:rPr>
+        <w:t>Repository</w:t>
+      </w:r>
+      <w:proofErr w:type="spellEnd"/>
+      <w:r>
+        <w:rPr>
+          <w:lang w:val="en-GB"/>
+        </w:rPr>
+        <w:t xml:space="preserve"> and </w:t>
+      </w:r>
+      <w:proofErr w:type="spellStart"/>
+      <w:r>
+        <w:rPr>
+          <w:lang w:val="en-GB"/>
+        </w:rPr>
+        <w:t>TutorialSection</w:t>
+      </w:r>
+      <w:proofErr w:type="spellEnd"/>
+      <w:r>
+        <w:rPr>
+          <w:lang w:val="en-GB"/>
+        </w:rPr>
+        <w:t xml:space="preserve"> respectively</w:t>
+      </w:r>
+      <w:r>
+        <w:rPr>
+          <w:lang w:val="en-GB"/>
+        </w:rPr>
+        <w:t xml:space="preserve"> because</w:t>
+      </w:r>
+      <w:r>
+        <w:rPr>
+          <w:lang w:val="en-GB"/>
+        </w:rPr>
+        <w:t xml:space="preserve"> both</w:t>
+      </w:r>
+      <w:r>
+        <w:rPr>
+          <w:lang w:val="en-GB"/>
+        </w:rPr>
+        <w:t xml:space="preserve"> method</w:t>
+      </w:r>
+      <w:r>
+        <w:rPr>
+          <w:lang w:val="en-GB"/>
+        </w:rPr>
+        <w:t xml:space="preserve">s don’t return Section </w:t>
+      </w:r>
+      <w:proofErr w:type="spellStart"/>
+      <w:r>
+        <w:rPr>
+          <w:lang w:val="en-GB"/>
+        </w:rPr>
+        <w:t>objets</w:t>
+      </w:r>
+      <w:proofErr w:type="spellEnd"/>
+      <w:r>
+        <w:rPr>
+          <w:lang w:val="en-GB"/>
+        </w:rPr>
+        <w:t>.</w:t>
+      </w:r>
+    </w:p>
+    <w:p>
+      <w:pPr>
+        <w:ind w:left="708"/>
+        <w:rPr>
+          <w:lang w:val="en-GB"/>
+        </w:rPr>
+      </w:pPr>
     </w:p>
     <w:p>
       <w:pPr>
@@ -587,19 +800,15 @@
     </w:p>
     <w:p>
       <w:pPr>
-        <w:rPr>
-          <w:lang w:val="en-US"/>
-        </w:rPr>
-      </w:pPr>
-    </w:p>
-    <w:p>
-      <w:pPr>
         <w:pStyle w:val="Ttulo4"/>
         <w:ind w:firstLine="708"/>
       </w:pPr>
       <w:proofErr w:type="spellStart"/>
       <w:r>
-        <w:t>CurriculumService</w:t>
+        <w:t>Application</w:t>
+      </w:r>
+      <w:r>
+        <w:t>Service</w:t>
       </w:r>
       <w:proofErr w:type="spellEnd"/>
     </w:p>
@@ -618,7 +827,33 @@
         <w:rPr>
           <w:lang w:val="en-GB"/>
         </w:rPr>
-        <w:t xml:space="preserve">Added the method </w:t>
+        <w:t xml:space="preserve">The method </w:t>
+      </w:r>
+      <w:proofErr w:type="spellStart"/>
+      <w:r>
+        <w:rPr>
+          <w:lang w:val="en-GB"/>
+        </w:rPr>
+        <w:t>checkByPrincipal</w:t>
+      </w:r>
+      <w:proofErr w:type="spellEnd"/>
+      <w:r>
+        <w:rPr>
+          <w:lang w:val="en-GB"/>
+        </w:rPr>
+        <w:t>(</w:t>
+      </w:r>
+      <w:r>
+        <w:rPr>
+          <w:lang w:val="en-GB"/>
+        </w:rPr>
+        <w:t>application</w:t>
+      </w:r>
+      <w:r>
+        <w:rPr>
+          <w:lang w:val="en-GB"/>
+        </w:rPr>
+        <w:t xml:space="preserve">) has been created. It helps to refactoring. It´s invoked twice: </w:t>
       </w:r>
       <w:proofErr w:type="spellStart"/>
       <w:proofErr w:type="gramStart"/>
@@ -626,39 +861,60 @@
         <w:rPr>
           <w:lang w:val="en-GB"/>
         </w:rPr>
-        <w:t>findByPrincipal</w:t>
-      </w:r>
-      <w:proofErr w:type="spellEnd"/>
-      <w:r>
-        <w:rPr>
-          <w:lang w:val="en-GB"/>
-        </w:rPr>
-        <w:t>(</w:t>
+        <w:t>Application</w:t>
+      </w:r>
+      <w:r>
+        <w:rPr>
+          <w:lang w:val="en-GB"/>
+        </w:rPr>
+        <w:t>Service</w:t>
+      </w:r>
+      <w:proofErr w:type="spellEnd"/>
+      <w:r>
+        <w:rPr>
+          <w:lang w:val="en-GB"/>
+        </w:rPr>
+        <w:t>::</w:t>
       </w:r>
       <w:proofErr w:type="gramEnd"/>
       <w:r>
         <w:rPr>
           <w:lang w:val="en-GB"/>
         </w:rPr>
-        <w:t>)</w:t>
-      </w:r>
-      <w:r>
-        <w:rPr>
-          <w:lang w:val="en-GB"/>
-        </w:rPr>
-        <w:t>. This method returns the curriculum Principal’s. It helps to refactoring.</w:t>
-      </w:r>
-    </w:p>
-    <w:p>
-      <w:pPr>
-        <w:pStyle w:val="Ttulo4"/>
-        <w:ind w:firstLine="708"/>
-      </w:pPr>
-      <w:proofErr w:type="spellStart"/>
-      <w:r>
-        <w:t>EndorsementService</w:t>
-      </w:r>
-      <w:proofErr w:type="spellEnd"/>
+        <w:t xml:space="preserve">save and </w:t>
+      </w:r>
+      <w:proofErr w:type="spellStart"/>
+      <w:r>
+        <w:rPr>
+          <w:lang w:val="en-GB"/>
+        </w:rPr>
+        <w:t>Application</w:t>
+      </w:r>
+      <w:r>
+        <w:rPr>
+          <w:lang w:val="en-GB"/>
+        </w:rPr>
+        <w:t>Service</w:t>
+      </w:r>
+      <w:proofErr w:type="spellEnd"/>
+      <w:r>
+        <w:rPr>
+          <w:lang w:val="en-GB"/>
+        </w:rPr>
+        <w:t>::</w:t>
+      </w:r>
+      <w:r>
+        <w:rPr>
+          <w:lang w:val="en-GB"/>
+        </w:rPr>
+        <w:t>delete</w:t>
+      </w:r>
+      <w:r>
+        <w:rPr>
+          <w:lang w:val="en-GB"/>
+        </w:rPr>
+        <w:t>.</w:t>
+      </w:r>
     </w:p>
     <w:p>
       <w:pPr>
@@ -675,43 +931,54 @@
         <w:rPr>
           <w:lang w:val="en-GB"/>
         </w:rPr>
-        <w:t xml:space="preserve">Now, </w:t>
-      </w:r>
-      <w:proofErr w:type="spellStart"/>
-      <w:proofErr w:type="gramStart"/>
-      <w:r>
-        <w:rPr>
-          <w:lang w:val="en-GB"/>
-        </w:rPr>
-        <w:t>EndorsementService</w:t>
-      </w:r>
-      <w:proofErr w:type="spellEnd"/>
-      <w:r>
-        <w:rPr>
-          <w:lang w:val="en-GB"/>
-        </w:rPr>
-        <w:t>::</w:t>
-      </w:r>
-      <w:proofErr w:type="spellStart"/>
-      <w:proofErr w:type="gramEnd"/>
-      <w:r>
-        <w:rPr>
-          <w:lang w:val="en-GB"/>
-        </w:rPr>
-        <w:t>playedRole</w:t>
-      </w:r>
-      <w:proofErr w:type="spellEnd"/>
-      <w:r>
-        <w:rPr>
-          <w:lang w:val="en-GB"/>
-        </w:rPr>
-        <w:t xml:space="preserve"> is a</w:t>
-      </w:r>
-      <w:r>
-        <w:rPr>
-          <w:lang w:val="en-GB"/>
-        </w:rPr>
-        <w:t xml:space="preserve"> private method by security reasons.</w:t>
+        <w:lastRenderedPageBreak/>
+        <w:t xml:space="preserve">The methods </w:t>
+      </w:r>
+      <w:proofErr w:type="spellStart"/>
+      <w:r>
+        <w:rPr>
+          <w:lang w:val="en-GB"/>
+        </w:rPr>
+        <w:t>removeApplicationToHandyWorker</w:t>
+      </w:r>
+      <w:proofErr w:type="spellEnd"/>
+      <w:r>
+        <w:rPr>
+          <w:lang w:val="en-GB"/>
+        </w:rPr>
+        <w:t xml:space="preserve">(application) and </w:t>
+      </w:r>
+      <w:proofErr w:type="spellStart"/>
+      <w:r>
+        <w:rPr>
+          <w:lang w:val="en-GB"/>
+        </w:rPr>
+        <w:t>removeApplicationToFixUpTask</w:t>
+      </w:r>
+      <w:proofErr w:type="spellEnd"/>
+      <w:r>
+        <w:rPr>
+          <w:lang w:val="en-GB"/>
+        </w:rPr>
+        <w:t>(application)</w:t>
+      </w:r>
+      <w:r>
+        <w:rPr>
+          <w:lang w:val="en-GB"/>
+        </w:rPr>
+        <w:t xml:space="preserve"> have been simplified. Th</w:t>
+      </w:r>
+      <w:r>
+        <w:rPr>
+          <w:lang w:val="en-GB"/>
+        </w:rPr>
+        <w:t>ose</w:t>
+      </w:r>
+      <w:r>
+        <w:rPr>
+          <w:lang w:val="en-GB"/>
+        </w:rPr>
+        <w:t xml:space="preserve"> methods contained unnecessary code.</w:t>
       </w:r>
     </w:p>
     <w:p>
@@ -721,7 +988,7 @@
       </w:pPr>
       <w:proofErr w:type="spellStart"/>
       <w:r>
-        <w:t>FixUpTaskService</w:t>
+        <w:t>CurriculumService</w:t>
       </w:r>
       <w:proofErr w:type="spellEnd"/>
     </w:p>
@@ -743,11 +1010,12 @@
         <w:t xml:space="preserve">Added the method </w:t>
       </w:r>
       <w:proofErr w:type="spellStart"/>
-      <w:r>
-        <w:rPr>
-          <w:lang w:val="en-GB"/>
-        </w:rPr>
-        <w:t>checkByPrincipal</w:t>
+      <w:proofErr w:type="gramStart"/>
+      <w:r>
+        <w:rPr>
+          <w:lang w:val="en-GB"/>
+        </w:rPr>
+        <w:t>findByPrincipal</w:t>
       </w:r>
       <w:proofErr w:type="spellEnd"/>
       <w:r>
@@ -756,106 +1024,28 @@
         </w:rPr>
         <w:t>(</w:t>
       </w:r>
-      <w:proofErr w:type="spellStart"/>
-      <w:r>
-        <w:rPr>
-          <w:lang w:val="en-GB"/>
-        </w:rPr>
-        <w:t>fixUpTask</w:t>
-      </w:r>
-      <w:proofErr w:type="spellEnd"/>
-      <w:r>
-        <w:rPr>
-          <w:lang w:val="en-GB"/>
-        </w:rPr>
-        <w:t>): check that the principal can edit or delete the object. It helps to refactoring.</w:t>
-      </w:r>
-    </w:p>
-    <w:p>
-      <w:pPr>
-        <w:ind w:left="708"/>
-        <w:rPr>
-          <w:lang w:val="en-GB"/>
-        </w:rPr>
-      </w:pPr>
+      <w:proofErr w:type="gramEnd"/>
+      <w:r>
+        <w:rPr>
+          <w:lang w:val="en-GB"/>
+        </w:rPr>
+        <w:t>)</w:t>
+      </w:r>
+      <w:r>
+        <w:rPr>
+          <w:lang w:val="en-GB"/>
+        </w:rPr>
+        <w:t>. This method returns the curriculum Principal’s. It helps to refactoring.</w:t>
+      </w:r>
     </w:p>
     <w:p>
       <w:pPr>
         <w:pStyle w:val="Ttulo4"/>
-        <w:ind w:left="708"/>
-        <w:rPr>
-          <w:lang w:val="en-GB"/>
-        </w:rPr>
-      </w:pPr>
-      <w:proofErr w:type="spellStart"/>
-      <w:r>
-        <w:rPr>
-          <w:lang w:val="en-GB"/>
-        </w:rPr>
-        <w:lastRenderedPageBreak/>
-        <w:t>PersonalRecordService</w:t>
-      </w:r>
-      <w:proofErr w:type="spellEnd"/>
-      <w:r>
-        <w:rPr>
-          <w:lang w:val="en-GB"/>
-        </w:rPr>
-        <w:t xml:space="preserve">, </w:t>
-      </w:r>
-      <w:proofErr w:type="spellStart"/>
-      <w:r>
-        <w:rPr>
-          <w:lang w:val="en-GB"/>
-        </w:rPr>
-        <w:t>EducationallRecordService</w:t>
-      </w:r>
-      <w:proofErr w:type="spellEnd"/>
-      <w:r>
-        <w:rPr>
-          <w:lang w:val="en-GB"/>
-        </w:rPr>
-        <w:t xml:space="preserve">, </w:t>
-      </w:r>
-      <w:proofErr w:type="spellStart"/>
-      <w:r>
-        <w:rPr>
-          <w:lang w:val="en-GB"/>
-        </w:rPr>
-        <w:t>ProfessionalRecordService</w:t>
-      </w:r>
-      <w:proofErr w:type="spellEnd"/>
-      <w:r>
-        <w:rPr>
-          <w:lang w:val="en-GB"/>
-        </w:rPr>
-        <w:t xml:space="preserve">, </w:t>
-      </w:r>
-      <w:proofErr w:type="spellStart"/>
-      <w:r>
-        <w:rPr>
-          <w:lang w:val="en-GB"/>
-        </w:rPr>
-        <w:t>MiscellaneousRecordService</w:t>
-      </w:r>
-      <w:proofErr w:type="spellEnd"/>
-      <w:r>
-        <w:rPr>
-          <w:lang w:val="en-GB"/>
-        </w:rPr>
-        <w:t xml:space="preserve"> an</w:t>
-      </w:r>
-      <w:r>
-        <w:rPr>
-          <w:lang w:val="en-GB"/>
-        </w:rPr>
-        <w:t xml:space="preserve">d </w:t>
-      </w:r>
-      <w:proofErr w:type="spellStart"/>
-      <w:r>
-        <w:rPr>
-          <w:lang w:val="en-GB"/>
-        </w:rPr>
-        <w:t>EndorserRecordService</w:t>
+        <w:ind w:firstLine="708"/>
+      </w:pPr>
+      <w:proofErr w:type="spellStart"/>
+      <w:r>
+        <w:t>EndorsementService</w:t>
       </w:r>
       <w:proofErr w:type="spellEnd"/>
     </w:p>
@@ -874,7 +1064,7 @@
         <w:rPr>
           <w:lang w:val="en-GB"/>
         </w:rPr>
-        <w:t xml:space="preserve">Added </w:t>
+        <w:t xml:space="preserve">Now, </w:t>
       </w:r>
       <w:proofErr w:type="spellStart"/>
       <w:proofErr w:type="gramStart"/>
@@ -882,14 +1072,14 @@
         <w:rPr>
           <w:lang w:val="en-GB"/>
         </w:rPr>
-        <w:t>checkByPrincipal</w:t>
-      </w:r>
-      <w:proofErr w:type="spellEnd"/>
-      <w:r>
-        <w:rPr>
-          <w:lang w:val="en-GB"/>
-        </w:rPr>
-        <w:t>(</w:t>
+        <w:t>EndorsementService</w:t>
+      </w:r>
+      <w:proofErr w:type="spellEnd"/>
+      <w:r>
+        <w:rPr>
+          <w:lang w:val="en-GB"/>
+        </w:rPr>
+        <w:t>::</w:t>
       </w:r>
       <w:proofErr w:type="spellStart"/>
       <w:proofErr w:type="gramEnd"/>
@@ -897,29 +1087,32 @@
         <w:rPr>
           <w:lang w:val="en-GB"/>
         </w:rPr>
-        <w:t>TRecord</w:t>
-      </w:r>
-      <w:proofErr w:type="spellEnd"/>
-      <w:r>
-        <w:rPr>
-          <w:lang w:val="en-GB"/>
-        </w:rPr>
-        <w:t>): this procedure check if the principal can edit or delete the record “</w:t>
-      </w:r>
-      <w:proofErr w:type="spellStart"/>
-      <w:r>
-        <w:rPr>
-          <w:lang w:val="en-GB"/>
-        </w:rPr>
-        <w:t>TRecord</w:t>
-      </w:r>
-      <w:proofErr w:type="spellEnd"/>
-      <w:r>
-        <w:rPr>
-          <w:lang w:val="en-GB"/>
-        </w:rPr>
-        <w:t>” received as argument.</w:t>
-      </w:r>
+        <w:t>playedRole</w:t>
+      </w:r>
+      <w:proofErr w:type="spellEnd"/>
+      <w:r>
+        <w:rPr>
+          <w:lang w:val="en-GB"/>
+        </w:rPr>
+        <w:t xml:space="preserve"> is a</w:t>
+      </w:r>
+      <w:r>
+        <w:rPr>
+          <w:lang w:val="en-GB"/>
+        </w:rPr>
+        <w:t xml:space="preserve"> private method by security reasons.</w:t>
+      </w:r>
+    </w:p>
+    <w:p>
+      <w:pPr>
+        <w:pStyle w:val="Ttulo4"/>
+        <w:ind w:firstLine="708"/>
+      </w:pPr>
+      <w:proofErr w:type="spellStart"/>
+      <w:r>
+        <w:t>FinderService</w:t>
+      </w:r>
+      <w:proofErr w:type="spellEnd"/>
     </w:p>
     <w:p>
       <w:pPr>
@@ -936,65 +1129,69 @@
         <w:rPr>
           <w:lang w:val="en-GB"/>
         </w:rPr>
-        <w:t>T</w:t>
-      </w:r>
-      <w:r>
-        <w:rPr>
-          <w:lang w:val="en-GB"/>
-        </w:rPr>
-        <w:t>he method</w:t>
-      </w:r>
-      <w:r>
-        <w:rPr>
-          <w:lang w:val="en-GB"/>
-        </w:rPr>
-        <w:t>s</w:t>
-      </w:r>
-      <w:r>
-        <w:rPr>
-          <w:lang w:val="en-GB"/>
-        </w:rPr>
-        <w:t xml:space="preserve"> </w:t>
-      </w:r>
+        <w:t xml:space="preserve">The method </w:t>
+      </w:r>
+      <w:proofErr w:type="spellStart"/>
+      <w:r>
+        <w:rPr>
+          <w:lang w:val="en-GB"/>
+        </w:rPr>
+        <w:t>checkByPrincipal</w:t>
+      </w:r>
+      <w:proofErr w:type="spellEnd"/>
+      <w:r>
+        <w:rPr>
+          <w:lang w:val="en-GB"/>
+        </w:rPr>
+        <w:t xml:space="preserve">(finder) has been created. </w:t>
+      </w:r>
+      <w:r>
+        <w:rPr>
+          <w:lang w:val="en-GB"/>
+        </w:rPr>
+        <w:t>It helps to refactoring.</w:t>
+      </w:r>
+      <w:r>
+        <w:rPr>
+          <w:lang w:val="en-GB"/>
+        </w:rPr>
+        <w:t xml:space="preserve"> It´s invoked twice: </w:t>
+      </w:r>
+      <w:proofErr w:type="spellStart"/>
       <w:proofErr w:type="gramStart"/>
       <w:r>
         <w:rPr>
           <w:lang w:val="en-GB"/>
         </w:rPr>
-        <w:t>save(</w:t>
+        <w:t>FinderService</w:t>
+      </w:r>
+      <w:proofErr w:type="spellEnd"/>
+      <w:r>
+        <w:rPr>
+          <w:lang w:val="en-GB"/>
+        </w:rPr>
+        <w:t>::</w:t>
       </w:r>
       <w:proofErr w:type="gramEnd"/>
       <w:r>
         <w:rPr>
           <w:lang w:val="en-GB"/>
         </w:rPr>
-        <w:t>) and deleted()</w:t>
-      </w:r>
-      <w:r>
-        <w:rPr>
-          <w:lang w:val="en-GB"/>
-        </w:rPr>
-        <w:t xml:space="preserve"> invoke </w:t>
-      </w:r>
-      <w:proofErr w:type="spellStart"/>
-      <w:r>
-        <w:rPr>
-          <w:lang w:val="en-GB"/>
-        </w:rPr>
-        <w:t>checkByPrincipal</w:t>
-      </w:r>
-      <w:proofErr w:type="spellEnd"/>
-      <w:r>
-        <w:rPr>
-          <w:lang w:val="en-GB"/>
-        </w:rPr>
-        <w:t>()</w:t>
-      </w:r>
-      <w:r>
-        <w:rPr>
-          <w:lang w:val="en-GB"/>
-        </w:rPr>
-        <w:t>.</w:t>
+        <w:t xml:space="preserve">save and </w:t>
+      </w:r>
+      <w:proofErr w:type="spellStart"/>
+      <w:r>
+        <w:rPr>
+          <w:lang w:val="en-GB"/>
+        </w:rPr>
+        <w:t>FinderService</w:t>
+      </w:r>
+      <w:proofErr w:type="spellEnd"/>
+      <w:r>
+        <w:rPr>
+          <w:lang w:val="en-GB"/>
+        </w:rPr>
+        <w:t>::search.</w:t>
       </w:r>
     </w:p>
     <w:p>
@@ -1004,7 +1201,7 @@
       </w:pPr>
       <w:proofErr w:type="spellStart"/>
       <w:r>
-        <w:t>UtilityService</w:t>
+        <w:t>FixUpTaskService</w:t>
       </w:r>
       <w:proofErr w:type="spellEnd"/>
     </w:p>
@@ -1023,6 +1220,457 @@
         <w:rPr>
           <w:lang w:val="en-GB"/>
         </w:rPr>
+        <w:t xml:space="preserve">Added the method </w:t>
+      </w:r>
+      <w:proofErr w:type="spellStart"/>
+      <w:r>
+        <w:rPr>
+          <w:lang w:val="en-GB"/>
+        </w:rPr>
+        <w:t>checkByPrincipal</w:t>
+      </w:r>
+      <w:proofErr w:type="spellEnd"/>
+      <w:r>
+        <w:rPr>
+          <w:lang w:val="en-GB"/>
+        </w:rPr>
+        <w:t>(</w:t>
+      </w:r>
+      <w:proofErr w:type="spellStart"/>
+      <w:r>
+        <w:rPr>
+          <w:lang w:val="en-GB"/>
+        </w:rPr>
+        <w:t>fixUpTask</w:t>
+      </w:r>
+      <w:proofErr w:type="spellEnd"/>
+      <w:r>
+        <w:rPr>
+          <w:lang w:val="en-GB"/>
+        </w:rPr>
+        <w:t>): check that the principal can edit or delete the object. It helps to refactoring.</w:t>
+      </w:r>
+    </w:p>
+    <w:p>
+      <w:pPr>
+        <w:pStyle w:val="Ttulo4"/>
+        <w:ind w:firstLine="708"/>
+      </w:pPr>
+      <w:proofErr w:type="spellStart"/>
+      <w:r>
+        <w:t>Section</w:t>
+      </w:r>
+      <w:r>
+        <w:t>Service</w:t>
+      </w:r>
+      <w:proofErr w:type="spellEnd"/>
+    </w:p>
+    <w:p>
+      <w:pPr>
+        <w:pStyle w:val="Prrafodelista"/>
+        <w:numPr>
+          <w:ilvl w:val="1"/>
+          <w:numId w:val="4"/>
+        </w:numPr>
+        <w:rPr>
+          <w:lang w:val="en-GB"/>
+        </w:rPr>
+      </w:pPr>
+      <w:r>
+        <w:rPr>
+          <w:lang w:val="en-GB"/>
+        </w:rPr>
+        <w:t xml:space="preserve">Added the method </w:t>
+      </w:r>
+      <w:proofErr w:type="spellStart"/>
+      <w:r>
+        <w:rPr>
+          <w:lang w:val="en-GB"/>
+        </w:rPr>
+        <w:t>checkByPrincipal</w:t>
+      </w:r>
+      <w:proofErr w:type="spellEnd"/>
+      <w:r>
+        <w:rPr>
+          <w:lang w:val="en-GB"/>
+        </w:rPr>
+        <w:t>(</w:t>
+      </w:r>
+      <w:r>
+        <w:rPr>
+          <w:lang w:val="en-GB"/>
+        </w:rPr>
+        <w:t>section</w:t>
+      </w:r>
+      <w:r>
+        <w:rPr>
+          <w:lang w:val="en-GB"/>
+        </w:rPr>
+        <w:t>): check that the principal can edit or delete the object. It helps to refactoring.</w:t>
+      </w:r>
+    </w:p>
+    <w:p>
+      <w:pPr>
+        <w:pStyle w:val="Ttulo4"/>
+        <w:ind w:firstLine="708"/>
+      </w:pPr>
+      <w:proofErr w:type="spellStart"/>
+      <w:r>
+        <w:t>S</w:t>
+      </w:r>
+      <w:r>
+        <w:t>ponsorship</w:t>
+      </w:r>
+      <w:r>
+        <w:t>Service</w:t>
+      </w:r>
+      <w:proofErr w:type="spellEnd"/>
+    </w:p>
+    <w:p>
+      <w:pPr>
+        <w:pStyle w:val="Prrafodelista"/>
+        <w:numPr>
+          <w:ilvl w:val="1"/>
+          <w:numId w:val="4"/>
+        </w:numPr>
+        <w:rPr>
+          <w:lang w:val="en-GB"/>
+        </w:rPr>
+      </w:pPr>
+      <w:r>
+        <w:rPr>
+          <w:lang w:val="en-GB"/>
+        </w:rPr>
+        <w:t xml:space="preserve">Added the method </w:t>
+      </w:r>
+      <w:proofErr w:type="spellStart"/>
+      <w:r>
+        <w:rPr>
+          <w:lang w:val="en-GB"/>
+        </w:rPr>
+        <w:t>checkByPrincipal</w:t>
+      </w:r>
+      <w:proofErr w:type="spellEnd"/>
+      <w:r>
+        <w:rPr>
+          <w:lang w:val="en-GB"/>
+        </w:rPr>
+        <w:t>(s</w:t>
+      </w:r>
+      <w:r>
+        <w:rPr>
+          <w:lang w:val="en-GB"/>
+        </w:rPr>
+        <w:t>ponsorship</w:t>
+      </w:r>
+      <w:r>
+        <w:rPr>
+          <w:lang w:val="en-GB"/>
+        </w:rPr>
+        <w:t>): check that the principal can edit or delete the object. It helps to refactoring.</w:t>
+      </w:r>
+    </w:p>
+    <w:p>
+      <w:pPr>
+        <w:pStyle w:val="Ttulo4"/>
+        <w:ind w:firstLine="708"/>
+      </w:pPr>
+      <w:proofErr w:type="spellStart"/>
+      <w:r>
+        <w:t>Tutorial</w:t>
+      </w:r>
+      <w:r>
+        <w:t>Service</w:t>
+      </w:r>
+      <w:proofErr w:type="spellEnd"/>
+    </w:p>
+    <w:p>
+      <w:pPr>
+        <w:pStyle w:val="Prrafodelista"/>
+        <w:numPr>
+          <w:ilvl w:val="1"/>
+          <w:numId w:val="4"/>
+        </w:numPr>
+        <w:rPr>
+          <w:lang w:val="en-GB"/>
+        </w:rPr>
+      </w:pPr>
+      <w:r>
+        <w:rPr>
+          <w:lang w:val="en-GB"/>
+        </w:rPr>
+        <w:t xml:space="preserve">Added the method </w:t>
+      </w:r>
+      <w:proofErr w:type="spellStart"/>
+      <w:r>
+        <w:rPr>
+          <w:lang w:val="en-GB"/>
+        </w:rPr>
+        <w:t>checkByPrincipal</w:t>
+      </w:r>
+      <w:proofErr w:type="spellEnd"/>
+      <w:r>
+        <w:rPr>
+          <w:lang w:val="en-GB"/>
+        </w:rPr>
+        <w:t>(</w:t>
+      </w:r>
+      <w:r>
+        <w:rPr>
+          <w:lang w:val="en-GB"/>
+        </w:rPr>
+        <w:t>tutorial</w:t>
+      </w:r>
+      <w:r>
+        <w:rPr>
+          <w:lang w:val="en-GB"/>
+        </w:rPr>
+        <w:t>): check that the principal can edit or delete the object. It helps to refactoring.</w:t>
+      </w:r>
+    </w:p>
+    <w:p>
+      <w:pPr>
+        <w:pStyle w:val="Ttulo4"/>
+        <w:ind w:left="708"/>
+        <w:rPr>
+          <w:lang w:val="en-GB"/>
+        </w:rPr>
+      </w:pPr>
+      <w:proofErr w:type="spellStart"/>
+      <w:r>
+        <w:rPr>
+          <w:lang w:val="en-GB"/>
+        </w:rPr>
+        <w:t>PersonalRecordService</w:t>
+      </w:r>
+      <w:proofErr w:type="spellEnd"/>
+      <w:r>
+        <w:rPr>
+          <w:lang w:val="en-GB"/>
+        </w:rPr>
+        <w:t xml:space="preserve">, </w:t>
+      </w:r>
+      <w:proofErr w:type="spellStart"/>
+      <w:r>
+        <w:rPr>
+          <w:lang w:val="en-GB"/>
+        </w:rPr>
+        <w:t>EducationallRecordService</w:t>
+      </w:r>
+      <w:proofErr w:type="spellEnd"/>
+      <w:r>
+        <w:rPr>
+          <w:lang w:val="en-GB"/>
+        </w:rPr>
+        <w:t xml:space="preserve">, </w:t>
+      </w:r>
+      <w:proofErr w:type="spellStart"/>
+      <w:r>
+        <w:rPr>
+          <w:lang w:val="en-GB"/>
+        </w:rPr>
+        <w:t>ProfessionalRecordService</w:t>
+      </w:r>
+      <w:proofErr w:type="spellEnd"/>
+      <w:r>
+        <w:rPr>
+          <w:lang w:val="en-GB"/>
+        </w:rPr>
+        <w:t xml:space="preserve">, </w:t>
+      </w:r>
+      <w:proofErr w:type="spellStart"/>
+      <w:r>
+        <w:rPr>
+          <w:lang w:val="en-GB"/>
+        </w:rPr>
+        <w:t>MiscellaneousRecordService</w:t>
+      </w:r>
+      <w:proofErr w:type="spellEnd"/>
+      <w:r>
+        <w:rPr>
+          <w:lang w:val="en-GB"/>
+        </w:rPr>
+        <w:t xml:space="preserve"> an</w:t>
+      </w:r>
+      <w:r>
+        <w:rPr>
+          <w:lang w:val="en-GB"/>
+        </w:rPr>
+        <w:t xml:space="preserve">d </w:t>
+      </w:r>
+      <w:proofErr w:type="spellStart"/>
+      <w:r>
+        <w:rPr>
+          <w:lang w:val="en-GB"/>
+        </w:rPr>
+        <w:t>EndorserRecordService</w:t>
+      </w:r>
+      <w:proofErr w:type="spellEnd"/>
+    </w:p>
+    <w:p>
+      <w:pPr>
+        <w:pStyle w:val="Prrafodelista"/>
+        <w:numPr>
+          <w:ilvl w:val="1"/>
+          <w:numId w:val="4"/>
+        </w:numPr>
+        <w:rPr>
+          <w:lang w:val="en-GB"/>
+        </w:rPr>
+      </w:pPr>
+      <w:r>
+        <w:rPr>
+          <w:lang w:val="en-GB"/>
+        </w:rPr>
+        <w:t xml:space="preserve">Added </w:t>
+      </w:r>
+      <w:proofErr w:type="spellStart"/>
+      <w:proofErr w:type="gramStart"/>
+      <w:r>
+        <w:rPr>
+          <w:lang w:val="en-GB"/>
+        </w:rPr>
+        <w:t>checkByPrincipal</w:t>
+      </w:r>
+      <w:proofErr w:type="spellEnd"/>
+      <w:r>
+        <w:rPr>
+          <w:lang w:val="en-GB"/>
+        </w:rPr>
+        <w:t>(</w:t>
+      </w:r>
+      <w:proofErr w:type="spellStart"/>
+      <w:proofErr w:type="gramEnd"/>
+      <w:r>
+        <w:rPr>
+          <w:lang w:val="en-GB"/>
+        </w:rPr>
+        <w:t>TRecord</w:t>
+      </w:r>
+      <w:proofErr w:type="spellEnd"/>
+      <w:r>
+        <w:rPr>
+          <w:lang w:val="en-GB"/>
+        </w:rPr>
+        <w:t>): this procedure check if the principal can edit or delete the record “</w:t>
+      </w:r>
+      <w:proofErr w:type="spellStart"/>
+      <w:r>
+        <w:rPr>
+          <w:lang w:val="en-GB"/>
+        </w:rPr>
+        <w:t>TRecord</w:t>
+      </w:r>
+      <w:proofErr w:type="spellEnd"/>
+      <w:r>
+        <w:rPr>
+          <w:lang w:val="en-GB"/>
+        </w:rPr>
+        <w:t>” received as argument.</w:t>
+      </w:r>
+    </w:p>
+    <w:p>
+      <w:pPr>
+        <w:pStyle w:val="Prrafodelista"/>
+        <w:numPr>
+          <w:ilvl w:val="1"/>
+          <w:numId w:val="4"/>
+        </w:numPr>
+        <w:rPr>
+          <w:lang w:val="en-GB"/>
+        </w:rPr>
+      </w:pPr>
+      <w:r>
+        <w:rPr>
+          <w:lang w:val="en-GB"/>
+        </w:rPr>
+        <w:t>T</w:t>
+      </w:r>
+      <w:r>
+        <w:rPr>
+          <w:lang w:val="en-GB"/>
+        </w:rPr>
+        <w:t>he method</w:t>
+      </w:r>
+      <w:r>
+        <w:rPr>
+          <w:lang w:val="en-GB"/>
+        </w:rPr>
+        <w:t>s</w:t>
+      </w:r>
+      <w:r>
+        <w:rPr>
+          <w:lang w:val="en-GB"/>
+        </w:rPr>
+        <w:t xml:space="preserve"> </w:t>
+      </w:r>
+      <w:proofErr w:type="gramStart"/>
+      <w:r>
+        <w:rPr>
+          <w:lang w:val="en-GB"/>
+        </w:rPr>
+        <w:t>save(</w:t>
+      </w:r>
+      <w:proofErr w:type="gramEnd"/>
+      <w:r>
+        <w:rPr>
+          <w:lang w:val="en-GB"/>
+        </w:rPr>
+        <w:t>) and deleted()</w:t>
+      </w:r>
+      <w:r>
+        <w:rPr>
+          <w:lang w:val="en-GB"/>
+        </w:rPr>
+        <w:t xml:space="preserve"> invoke </w:t>
+      </w:r>
+      <w:proofErr w:type="spellStart"/>
+      <w:r>
+        <w:rPr>
+          <w:lang w:val="en-GB"/>
+        </w:rPr>
+        <w:t>checkByPrincipal</w:t>
+      </w:r>
+      <w:proofErr w:type="spellEnd"/>
+      <w:r>
+        <w:rPr>
+          <w:lang w:val="en-GB"/>
+        </w:rPr>
+        <w:t>()</w:t>
+      </w:r>
+      <w:r>
+        <w:rPr>
+          <w:lang w:val="en-GB"/>
+        </w:rPr>
+        <w:t>.</w:t>
+      </w:r>
+    </w:p>
+    <w:p>
+      <w:pPr>
+        <w:pStyle w:val="Ttulo4"/>
+        <w:ind w:firstLine="708"/>
+      </w:pPr>
+      <w:proofErr w:type="spellStart"/>
+      <w:r>
+        <w:t>UtilityService</w:t>
+      </w:r>
+      <w:proofErr w:type="spellEnd"/>
+    </w:p>
+    <w:p>
+      <w:pPr>
+        <w:pStyle w:val="Prrafodelista"/>
+        <w:numPr>
+          <w:ilvl w:val="1"/>
+          <w:numId w:val="4"/>
+        </w:numPr>
+        <w:rPr>
+          <w:lang w:val="en-GB"/>
+        </w:rPr>
+      </w:pPr>
+      <w:r>
+        <w:rPr>
+          <w:lang w:val="en-GB"/>
+        </w:rPr>
         <w:t xml:space="preserve">The method </w:t>
       </w:r>
       <w:proofErr w:type="spellStart"/>
@@ -1068,6 +1716,7 @@
         <w:t xml:space="preserve"> is invoked in different services several times: </w:t>
       </w:r>
       <w:proofErr w:type="spellStart"/>
+      <w:proofErr w:type="gramStart"/>
       <w:r>
         <w:rPr>
           <w:lang w:val="en-GB"/>
@@ -1079,6 +1728,33 @@
         <w:rPr>
           <w:lang w:val="en-GB"/>
         </w:rPr>
+        <w:t>::</w:t>
+      </w:r>
+      <w:proofErr w:type="gramEnd"/>
+      <w:r>
+        <w:rPr>
+          <w:lang w:val="en-GB"/>
+        </w:rPr>
+        <w:t>save</w:t>
+      </w:r>
+      <w:r>
+        <w:rPr>
+          <w:lang w:val="en-GB"/>
+        </w:rPr>
+        <w:t xml:space="preserve">, </w:t>
+      </w:r>
+      <w:proofErr w:type="spellStart"/>
+      <w:r>
+        <w:rPr>
+          <w:lang w:val="en-GB"/>
+        </w:rPr>
+        <w:t>ProfessionalRecordService</w:t>
+      </w:r>
+      <w:proofErr w:type="spellEnd"/>
+      <w:r>
+        <w:rPr>
+          <w:lang w:val="en-GB"/>
+        </w:rPr>
         <w:t>::save</w:t>
       </w:r>
       <w:r>
@@ -1092,7 +1768,21 @@
         <w:rPr>
           <w:lang w:val="en-GB"/>
         </w:rPr>
-        <w:t>ProfessionalRecordService</w:t>
+        <w:t>PhaseService</w:t>
+      </w:r>
+      <w:proofErr w:type="spellEnd"/>
+      <w:r>
+        <w:rPr>
+          <w:lang w:val="en-GB"/>
+        </w:rPr>
+        <w:t xml:space="preserve">::save, </w:t>
+      </w:r>
+      <w:proofErr w:type="spellStart"/>
+      <w:r>
+        <w:rPr>
+          <w:lang w:val="en-GB"/>
+        </w:rPr>
+        <w:t>FixUpTaskService</w:t>
       </w:r>
       <w:proofErr w:type="spellEnd"/>
       <w:r>
@@ -1112,7 +1802,119 @@
         <w:rPr>
           <w:lang w:val="en-GB"/>
         </w:rPr>
-        <w:t>PhaseService</w:t>
+        <w:t>Note</w:t>
+      </w:r>
+      <w:r>
+        <w:rPr>
+          <w:lang w:val="en-GB"/>
+        </w:rPr>
+        <w:t>Service</w:t>
+      </w:r>
+      <w:proofErr w:type="spellEnd"/>
+      <w:r>
+        <w:rPr>
+          <w:lang w:val="en-GB"/>
+        </w:rPr>
+        <w:t>::save</w:t>
+      </w:r>
+      <w:r>
+        <w:rPr>
+          <w:lang w:val="en-GB"/>
+        </w:rPr>
+        <w:t xml:space="preserve"> and</w:t>
+      </w:r>
+      <w:r>
+        <w:rPr>
+          <w:lang w:val="en-GB"/>
+        </w:rPr>
+        <w:t xml:space="preserve"> </w:t>
+      </w:r>
+      <w:proofErr w:type="spellStart"/>
+      <w:r>
+        <w:rPr>
+          <w:lang w:val="en-GB"/>
+        </w:rPr>
+        <w:t>ReportService</w:t>
+      </w:r>
+      <w:proofErr w:type="spellEnd"/>
+      <w:r>
+        <w:rPr>
+          <w:lang w:val="en-GB"/>
+        </w:rPr>
+        <w:t>::save.</w:t>
+      </w:r>
+    </w:p>
+    <w:p>
+      <w:pPr>
+        <w:pStyle w:val="Prrafodelista"/>
+        <w:numPr>
+          <w:ilvl w:val="1"/>
+          <w:numId w:val="4"/>
+        </w:numPr>
+        <w:rPr>
+          <w:lang w:val="en-GB"/>
+        </w:rPr>
+      </w:pPr>
+      <w:r>
+        <w:rPr>
+          <w:lang w:val="en-GB"/>
+        </w:rPr>
+        <w:t xml:space="preserve">The method </w:t>
+      </w:r>
+      <w:proofErr w:type="spellStart"/>
+      <w:r>
+        <w:rPr>
+          <w:lang w:val="en-GB"/>
+        </w:rPr>
+        <w:t>current_</w:t>
+      </w:r>
+      <w:proofErr w:type="gramStart"/>
+      <w:r>
+        <w:rPr>
+          <w:lang w:val="en-GB"/>
+        </w:rPr>
+        <w:t>moment</w:t>
+      </w:r>
+      <w:proofErr w:type="spellEnd"/>
+      <w:r>
+        <w:rPr>
+          <w:lang w:val="en-GB"/>
+        </w:rPr>
+        <w:t>(</w:t>
+      </w:r>
+      <w:proofErr w:type="gramEnd"/>
+      <w:r>
+        <w:rPr>
+          <w:lang w:val="en-GB"/>
+        </w:rPr>
+        <w:t>)</w:t>
+      </w:r>
+      <w:r>
+        <w:rPr>
+          <w:lang w:val="en-GB"/>
+        </w:rPr>
+        <w:t xml:space="preserve"> has been created. It helps to refactoring. It is invoked in several services: </w:t>
+      </w:r>
+      <w:proofErr w:type="spellStart"/>
+      <w:r>
+        <w:rPr>
+          <w:lang w:val="en-GB"/>
+        </w:rPr>
+        <w:t>ApplicationService</w:t>
+      </w:r>
+      <w:proofErr w:type="spellEnd"/>
+      <w:r>
+        <w:rPr>
+          <w:lang w:val="en-GB"/>
+        </w:rPr>
+        <w:t xml:space="preserve">,::save </w:t>
+      </w:r>
+      <w:proofErr w:type="spellStart"/>
+      <w:r>
+        <w:rPr>
+          <w:lang w:val="en-GB"/>
+        </w:rPr>
+        <w:t>TutorialService</w:t>
       </w:r>
       <w:proofErr w:type="spellEnd"/>
       <w:r>
@@ -1126,6 +1928,26 @@
         <w:rPr>
           <w:lang w:val="en-GB"/>
         </w:rPr>
+        <w:t>FinderService</w:t>
+      </w:r>
+      <w:proofErr w:type="spellEnd"/>
+      <w:r>
+        <w:rPr>
+          <w:lang w:val="en-GB"/>
+        </w:rPr>
+        <w:t>::save</w:t>
+      </w:r>
+      <w:r>
+        <w:rPr>
+          <w:lang w:val="en-GB"/>
+        </w:rPr>
+        <w:t xml:space="preserve">, </w:t>
+      </w:r>
+      <w:proofErr w:type="spellStart"/>
+      <w:r>
+        <w:rPr>
+          <w:lang w:val="en-GB"/>
+        </w:rPr>
         <w:t>FixUpTaskService</w:t>
       </w:r>
       <w:proofErr w:type="spellEnd"/>
@@ -1133,20 +1955,98 @@
         <w:rPr>
           <w:lang w:val="en-GB"/>
         </w:rPr>
+        <w:t xml:space="preserve">::save, </w:t>
+      </w:r>
+      <w:proofErr w:type="spellStart"/>
+      <w:r>
+        <w:rPr>
+          <w:lang w:val="en-GB"/>
+        </w:rPr>
+        <w:t>Complaint</w:t>
+      </w:r>
+      <w:r>
+        <w:rPr>
+          <w:lang w:val="en-GB"/>
+        </w:rPr>
+        <w:t>Service</w:t>
+      </w:r>
+      <w:proofErr w:type="spellEnd"/>
+      <w:r>
+        <w:rPr>
+          <w:lang w:val="en-GB"/>
+        </w:rPr>
+        <w:t>::save,</w:t>
+      </w:r>
+      <w:r>
+        <w:rPr>
+          <w:lang w:val="en-GB"/>
+        </w:rPr>
+        <w:t xml:space="preserve"> </w:t>
+      </w:r>
+      <w:proofErr w:type="spellStart"/>
+      <w:r>
+        <w:rPr>
+          <w:lang w:val="en-GB"/>
+        </w:rPr>
+        <w:t>Report</w:t>
+      </w:r>
+      <w:r>
+        <w:rPr>
+          <w:lang w:val="en-GB"/>
+        </w:rPr>
+        <w:t>Service</w:t>
+      </w:r>
+      <w:proofErr w:type="spellEnd"/>
+      <w:r>
+        <w:rPr>
+          <w:lang w:val="en-GB"/>
+        </w:rPr>
+        <w:t>::save,</w:t>
+      </w:r>
+      <w:r>
+        <w:rPr>
+          <w:lang w:val="en-GB"/>
+        </w:rPr>
+        <w:t xml:space="preserve"> </w:t>
+      </w:r>
+      <w:proofErr w:type="spellStart"/>
+      <w:r>
+        <w:rPr>
+          <w:lang w:val="en-GB"/>
+        </w:rPr>
+        <w:t>Note</w:t>
+      </w:r>
+      <w:r>
+        <w:rPr>
+          <w:lang w:val="en-GB"/>
+        </w:rPr>
+        <w:t>Service</w:t>
+      </w:r>
+      <w:proofErr w:type="spellEnd"/>
+      <w:r>
+        <w:rPr>
+          <w:lang w:val="en-GB"/>
+        </w:rPr>
         <w:t>::save</w:t>
       </w:r>
       <w:r>
         <w:rPr>
           <w:lang w:val="en-GB"/>
         </w:rPr>
-        <w:t xml:space="preserve">, </w:t>
-      </w:r>
-      <w:proofErr w:type="spellStart"/>
-      <w:r>
-        <w:rPr>
-          <w:lang w:val="en-GB"/>
-        </w:rPr>
-        <w:t>Note</w:t>
+        <w:t>,</w:t>
+      </w:r>
+      <w:r>
+        <w:rPr>
+          <w:lang w:val="en-GB"/>
+        </w:rPr>
+        <w:t xml:space="preserve"> </w:t>
+      </w:r>
+      <w:proofErr w:type="spellStart"/>
+      <w:r>
+        <w:rPr>
+          <w:lang w:val="en-GB"/>
+        </w:rPr>
+        <w:t>Endorsement</w:t>
       </w:r>
       <w:r>
         <w:rPr>
@@ -1165,28 +2065,10 @@
         <w:rPr>
           <w:lang w:val="en-GB"/>
         </w:rPr>
-        <w:t xml:space="preserve"> and</w:t>
-      </w:r>
-      <w:r>
-        <w:rPr>
-          <w:lang w:val="en-GB"/>
-        </w:rPr>
-        <w:t xml:space="preserve"> </w:t>
-      </w:r>
-      <w:proofErr w:type="spellStart"/>
-      <w:r>
-        <w:rPr>
-          <w:lang w:val="en-GB"/>
-        </w:rPr>
-        <w:t>ReportService</w:t>
-      </w:r>
-      <w:proofErr w:type="spellEnd"/>
-      <w:r>
-        <w:rPr>
-          <w:lang w:val="en-GB"/>
-        </w:rPr>
-        <w:t>::save.</w:t>
-      </w:r>
+        <w:t xml:space="preserve"> and MessageService::save.</w:t>
+      </w:r>
+      <w:bookmarkStart w:id="0" w:name="_GoBack"/>
+      <w:bookmarkEnd w:id="0"/>
     </w:p>
     <w:p>
       <w:pPr>

</xml_diff>

<commit_message>
Servicios de Julia refactorizados
</commit_message>
<xml_diff>
--- a/D05/Changelog D04.docx
+++ b/D05/Changelog D04.docx
@@ -567,10 +567,7 @@
       </w:pPr>
       <w:proofErr w:type="spellStart"/>
       <w:r>
-        <w:t>Section</w:t>
-      </w:r>
-      <w:r>
-        <w:t>Repository</w:t>
+        <w:t>SectionRepository</w:t>
       </w:r>
       <w:proofErr w:type="spellEnd"/>
     </w:p>
@@ -589,13 +586,21 @@
         <w:rPr>
           <w:lang w:val="en-GB"/>
         </w:rPr>
-        <w:t>The method</w:t>
-      </w:r>
-      <w:r>
-        <w:rPr>
-          <w:lang w:val="en-GB"/>
-        </w:rPr>
-        <w:t>s</w:t>
+        <w:t xml:space="preserve">The methods </w:t>
+      </w:r>
+      <w:proofErr w:type="spellStart"/>
+      <w:r>
+        <w:rPr>
+          <w:lang w:val="en-GB"/>
+        </w:rPr>
+        <w:t>findHandyWorkerBySection</w:t>
+      </w:r>
+      <w:proofErr w:type="spellEnd"/>
+      <w:r>
+        <w:rPr>
+          <w:lang w:val="en-GB"/>
+        </w:rPr>
+        <w:t>(id)</w:t>
       </w:r>
       <w:r>
         <w:rPr>
@@ -603,14 +608,22 @@
         </w:rPr>
         <w:t xml:space="preserve"> </w:t>
       </w:r>
-      <w:proofErr w:type="spellStart"/>
-      <w:r>
-        <w:rPr>
-          <w:lang w:val="en-GB"/>
-        </w:rPr>
-        <w:t>findHandyWorkerBySection</w:t>
-      </w:r>
-      <w:proofErr w:type="spellEnd"/>
+      <w:proofErr w:type="gramStart"/>
+      <w:r>
+        <w:rPr>
+          <w:lang w:val="en-GB"/>
+        </w:rPr>
+        <w:t xml:space="preserve">and  </w:t>
+      </w:r>
+      <w:proofErr w:type="spellStart"/>
+      <w:r>
+        <w:rPr>
+          <w:lang w:val="en-GB"/>
+        </w:rPr>
+        <w:t>findTutorialBySection</w:t>
+      </w:r>
+      <w:proofErr w:type="spellEnd"/>
+      <w:proofErr w:type="gramEnd"/>
       <w:r>
         <w:rPr>
           <w:lang w:val="en-GB"/>
@@ -621,60 +634,14 @@
         <w:rPr>
           <w:lang w:val="en-GB"/>
         </w:rPr>
-        <w:t xml:space="preserve"> </w:t>
-      </w:r>
-      <w:proofErr w:type="gramStart"/>
-      <w:r>
-        <w:rPr>
-          <w:lang w:val="en-GB"/>
-        </w:rPr>
-        <w:t xml:space="preserve">and </w:t>
-      </w:r>
-      <w:r>
-        <w:rPr>
-          <w:lang w:val="en-GB"/>
-        </w:rPr>
-        <w:t xml:space="preserve"> </w:t>
-      </w:r>
-      <w:proofErr w:type="spellStart"/>
-      <w:r>
-        <w:rPr>
-          <w:lang w:val="en-GB"/>
-        </w:rPr>
-        <w:t>findTutorialBySection</w:t>
-      </w:r>
-      <w:proofErr w:type="spellEnd"/>
-      <w:proofErr w:type="gramEnd"/>
-      <w:r>
-        <w:rPr>
-          <w:lang w:val="en-GB"/>
-        </w:rPr>
-        <w:t>(id)</w:t>
-      </w:r>
-      <w:r>
-        <w:rPr>
-          <w:lang w:val="en-GB"/>
-        </w:rPr>
-        <w:t xml:space="preserve"> </w:t>
-      </w:r>
-      <w:r>
-        <w:rPr>
-          <w:lang w:val="en-GB"/>
-        </w:rPr>
-        <w:t xml:space="preserve">are moved from </w:t>
-      </w:r>
-      <w:proofErr w:type="spellStart"/>
-      <w:r>
-        <w:rPr>
-          <w:lang w:val="en-GB"/>
-        </w:rPr>
-        <w:t>Section</w:t>
-      </w:r>
-      <w:r>
-        <w:rPr>
-          <w:lang w:val="en-GB"/>
-        </w:rPr>
-        <w:t>Repository</w:t>
+        <w:t xml:space="preserve"> are moved from </w:t>
+      </w:r>
+      <w:proofErr w:type="spellStart"/>
+      <w:r>
+        <w:rPr>
+          <w:lang w:val="en-GB"/>
+        </w:rPr>
+        <w:t>SectionRepository</w:t>
       </w:r>
       <w:proofErr w:type="spellEnd"/>
       <w:r>
@@ -688,13 +655,7 @@
         <w:rPr>
           <w:lang w:val="en-GB"/>
         </w:rPr>
-        <w:t>HandyWorker</w:t>
-      </w:r>
-      <w:r>
-        <w:rPr>
-          <w:lang w:val="en-GB"/>
-        </w:rPr>
-        <w:t>Repository</w:t>
+        <w:t>HandyWorkerRepository</w:t>
       </w:r>
       <w:proofErr w:type="spellEnd"/>
       <w:r>
@@ -715,31 +676,7 @@
         <w:rPr>
           <w:lang w:val="en-GB"/>
         </w:rPr>
-        <w:t xml:space="preserve"> respectively</w:t>
-      </w:r>
-      <w:r>
-        <w:rPr>
-          <w:lang w:val="en-GB"/>
-        </w:rPr>
-        <w:t xml:space="preserve"> because</w:t>
-      </w:r>
-      <w:r>
-        <w:rPr>
-          <w:lang w:val="en-GB"/>
-        </w:rPr>
-        <w:t xml:space="preserve"> both</w:t>
-      </w:r>
-      <w:r>
-        <w:rPr>
-          <w:lang w:val="en-GB"/>
-        </w:rPr>
-        <w:t xml:space="preserve"> method</w:t>
-      </w:r>
-      <w:r>
-        <w:rPr>
-          <w:lang w:val="en-GB"/>
-        </w:rPr>
-        <w:t xml:space="preserve">s don’t return Section </w:t>
+        <w:t xml:space="preserve"> respectively because both methods don’t return Section </w:t>
       </w:r>
       <w:proofErr w:type="spellStart"/>
       <w:r>
@@ -805,7 +742,10 @@
       </w:pPr>
       <w:proofErr w:type="spellStart"/>
       <w:r>
-        <w:t>Application</w:t>
+        <w:t>A</w:t>
+      </w:r>
+      <w:r>
+        <w:t>ctor</w:t>
       </w:r>
       <w:r>
         <w:t>Service</w:t>
@@ -827,87 +767,67 @@
         <w:rPr>
           <w:lang w:val="en-GB"/>
         </w:rPr>
-        <w:t xml:space="preserve">The method </w:t>
-      </w:r>
-      <w:proofErr w:type="spellStart"/>
-      <w:r>
-        <w:rPr>
-          <w:lang w:val="en-GB"/>
-        </w:rPr>
-        <w:t>checkByPrincipal</w:t>
-      </w:r>
-      <w:proofErr w:type="spellEnd"/>
-      <w:r>
-        <w:rPr>
-          <w:lang w:val="en-GB"/>
-        </w:rPr>
-        <w:t>(</w:t>
-      </w:r>
-      <w:r>
-        <w:rPr>
-          <w:lang w:val="en-GB"/>
-        </w:rPr>
-        <w:t>application</w:t>
-      </w:r>
-      <w:r>
-        <w:rPr>
-          <w:lang w:val="en-GB"/>
-        </w:rPr>
-        <w:t xml:space="preserve">) has been created. It helps to refactoring. It´s invoked twice: </w:t>
-      </w:r>
-      <w:proofErr w:type="spellStart"/>
-      <w:proofErr w:type="gramStart"/>
-      <w:r>
-        <w:rPr>
-          <w:lang w:val="en-GB"/>
-        </w:rPr>
-        <w:t>Application</w:t>
-      </w:r>
-      <w:r>
-        <w:rPr>
-          <w:lang w:val="en-GB"/>
-        </w:rPr>
-        <w:t>Service</w:t>
-      </w:r>
-      <w:proofErr w:type="spellEnd"/>
-      <w:r>
-        <w:rPr>
-          <w:lang w:val="en-GB"/>
-        </w:rPr>
-        <w:t>::</w:t>
-      </w:r>
-      <w:proofErr w:type="gramEnd"/>
-      <w:r>
-        <w:rPr>
-          <w:lang w:val="en-GB"/>
-        </w:rPr>
-        <w:t xml:space="preserve">save and </w:t>
-      </w:r>
-      <w:proofErr w:type="spellStart"/>
-      <w:r>
-        <w:rPr>
-          <w:lang w:val="en-GB"/>
-        </w:rPr>
-        <w:t>Application</w:t>
-      </w:r>
-      <w:r>
-        <w:rPr>
-          <w:lang w:val="en-GB"/>
-        </w:rPr>
-        <w:t>Service</w:t>
-      </w:r>
-      <w:proofErr w:type="spellEnd"/>
-      <w:r>
-        <w:rPr>
-          <w:lang w:val="en-GB"/>
-        </w:rPr>
-        <w:t>::</w:t>
-      </w:r>
-      <w:r>
-        <w:rPr>
-          <w:lang w:val="en-GB"/>
-        </w:rPr>
-        <w:t>delete</w:t>
+        <w:t>The method</w:t>
+      </w:r>
+      <w:r>
+        <w:rPr>
+          <w:lang w:val="en-GB"/>
+        </w:rPr>
+        <w:t xml:space="preserve">s </w:t>
+      </w:r>
+      <w:proofErr w:type="spellStart"/>
+      <w:r>
+        <w:rPr>
+          <w:lang w:val="en-GB"/>
+        </w:rPr>
+        <w:t>isBanner</w:t>
+      </w:r>
+      <w:proofErr w:type="spellEnd"/>
+      <w:r>
+        <w:rPr>
+          <w:lang w:val="en-GB"/>
+        </w:rPr>
+        <w:t>(actor)</w:t>
+      </w:r>
+      <w:r>
+        <w:rPr>
+          <w:lang w:val="en-GB"/>
+        </w:rPr>
+        <w:t xml:space="preserve"> and </w:t>
+      </w:r>
+      <w:proofErr w:type="spellStart"/>
+      <w:r>
+        <w:rPr>
+          <w:lang w:val="en-GB"/>
+        </w:rPr>
+        <w:t>notBanner</w:t>
+      </w:r>
+      <w:proofErr w:type="spellEnd"/>
+      <w:r>
+        <w:rPr>
+          <w:lang w:val="en-GB"/>
+        </w:rPr>
+        <w:t>(actor)</w:t>
+      </w:r>
+      <w:r>
+        <w:rPr>
+          <w:lang w:val="en-GB"/>
+        </w:rPr>
+        <w:t xml:space="preserve"> has been replaced by </w:t>
+      </w:r>
+      <w:proofErr w:type="spellStart"/>
+      <w:r>
+        <w:rPr>
+          <w:lang w:val="en-GB"/>
+        </w:rPr>
+        <w:t>changeBanner</w:t>
+      </w:r>
+      <w:proofErr w:type="spellEnd"/>
+      <w:r>
+        <w:rPr>
+          <w:lang w:val="en-GB"/>
+        </w:rPr>
+        <w:t>(actor)</w:t>
       </w:r>
       <w:r>
         <w:rPr>
@@ -915,6 +835,82 @@
         </w:rPr>
         <w:t>.</w:t>
       </w:r>
+      <w:r>
+        <w:rPr>
+          <w:lang w:val="en-GB"/>
+        </w:rPr>
+        <w:t xml:space="preserve"> </w:t>
+      </w:r>
+      <w:proofErr w:type="spellStart"/>
+      <w:r>
+        <w:rPr>
+          <w:lang w:val="en-GB"/>
+        </w:rPr>
+        <w:t>ChangeBanner</w:t>
+      </w:r>
+      <w:proofErr w:type="spellEnd"/>
+      <w:r>
+        <w:rPr>
+          <w:lang w:val="en-GB"/>
+        </w:rPr>
+        <w:t xml:space="preserve">(actor) integrate the functionality of </w:t>
+      </w:r>
+      <w:proofErr w:type="spellStart"/>
+      <w:r>
+        <w:rPr>
+          <w:lang w:val="en-GB"/>
+        </w:rPr>
+        <w:t>isBanner</w:t>
+      </w:r>
+      <w:proofErr w:type="spellEnd"/>
+      <w:r>
+        <w:rPr>
+          <w:lang w:val="en-GB"/>
+        </w:rPr>
+        <w:t xml:space="preserve">(actor) and </w:t>
+      </w:r>
+      <w:proofErr w:type="spellStart"/>
+      <w:r>
+        <w:rPr>
+          <w:lang w:val="en-GB"/>
+        </w:rPr>
+        <w:t>notBanner</w:t>
+      </w:r>
+      <w:proofErr w:type="spellEnd"/>
+      <w:r>
+        <w:rPr>
+          <w:lang w:val="en-GB"/>
+        </w:rPr>
+        <w:t>(actor) in a unique procedure</w:t>
+      </w:r>
+      <w:bookmarkStart w:id="0" w:name="_GoBack"/>
+      <w:bookmarkEnd w:id="0"/>
+      <w:r>
+        <w:rPr>
+          <w:lang w:val="en-GB"/>
+        </w:rPr>
+        <w:t>.</w:t>
+      </w:r>
+    </w:p>
+    <w:p>
+      <w:pPr>
+        <w:ind w:left="708"/>
+        <w:rPr>
+          <w:lang w:val="en-GB"/>
+        </w:rPr>
+      </w:pPr>
+    </w:p>
+    <w:p>
+      <w:pPr>
+        <w:pStyle w:val="Ttulo4"/>
+        <w:ind w:firstLine="708"/>
+      </w:pPr>
+      <w:proofErr w:type="spellStart"/>
+      <w:r>
+        <w:lastRenderedPageBreak/>
+        <w:t>ApplicationService</w:t>
+      </w:r>
+      <w:proofErr w:type="spellEnd"/>
     </w:p>
     <w:p>
       <w:pPr>
@@ -931,66 +927,58 @@
         <w:rPr>
           <w:lang w:val="en-GB"/>
         </w:rPr>
-        <w:lastRenderedPageBreak/>
-        <w:t xml:space="preserve">The methods </w:t>
-      </w:r>
-      <w:proofErr w:type="spellStart"/>
-      <w:r>
-        <w:rPr>
-          <w:lang w:val="en-GB"/>
-        </w:rPr>
-        <w:t>removeApplicationToHandyWorker</w:t>
-      </w:r>
-      <w:proofErr w:type="spellEnd"/>
-      <w:r>
-        <w:rPr>
-          <w:lang w:val="en-GB"/>
-        </w:rPr>
-        <w:t xml:space="preserve">(application) and </w:t>
-      </w:r>
-      <w:proofErr w:type="spellStart"/>
-      <w:r>
-        <w:rPr>
-          <w:lang w:val="en-GB"/>
-        </w:rPr>
-        <w:t>removeApplicationToFixUpTask</w:t>
-      </w:r>
-      <w:proofErr w:type="spellEnd"/>
-      <w:r>
-        <w:rPr>
-          <w:lang w:val="en-GB"/>
-        </w:rPr>
-        <w:t>(application)</w:t>
-      </w:r>
-      <w:r>
-        <w:rPr>
-          <w:lang w:val="en-GB"/>
-        </w:rPr>
-        <w:t xml:space="preserve"> have been simplified. Th</w:t>
-      </w:r>
-      <w:r>
-        <w:rPr>
-          <w:lang w:val="en-GB"/>
-        </w:rPr>
-        <w:t>ose</w:t>
-      </w:r>
-      <w:r>
-        <w:rPr>
-          <w:lang w:val="en-GB"/>
-        </w:rPr>
-        <w:t xml:space="preserve"> methods contained unnecessary code.</w:t>
-      </w:r>
-    </w:p>
-    <w:p>
-      <w:pPr>
-        <w:pStyle w:val="Ttulo4"/>
-        <w:ind w:firstLine="708"/>
-      </w:pPr>
-      <w:proofErr w:type="spellStart"/>
-      <w:r>
-        <w:t>CurriculumService</w:t>
-      </w:r>
-      <w:proofErr w:type="spellEnd"/>
+        <w:t xml:space="preserve">The method </w:t>
+      </w:r>
+      <w:proofErr w:type="spellStart"/>
+      <w:r>
+        <w:rPr>
+          <w:lang w:val="en-GB"/>
+        </w:rPr>
+        <w:t>checkByPrincipal</w:t>
+      </w:r>
+      <w:proofErr w:type="spellEnd"/>
+      <w:r>
+        <w:rPr>
+          <w:lang w:val="en-GB"/>
+        </w:rPr>
+        <w:t xml:space="preserve">(application) has been created. It helps to refactoring. It´s invoked twice: </w:t>
+      </w:r>
+      <w:proofErr w:type="spellStart"/>
+      <w:proofErr w:type="gramStart"/>
+      <w:r>
+        <w:rPr>
+          <w:lang w:val="en-GB"/>
+        </w:rPr>
+        <w:t>ApplicationService</w:t>
+      </w:r>
+      <w:proofErr w:type="spellEnd"/>
+      <w:r>
+        <w:rPr>
+          <w:lang w:val="en-GB"/>
+        </w:rPr>
+        <w:t>::</w:t>
+      </w:r>
+      <w:proofErr w:type="gramEnd"/>
+      <w:r>
+        <w:rPr>
+          <w:lang w:val="en-GB"/>
+        </w:rPr>
+        <w:t xml:space="preserve">save and </w:t>
+      </w:r>
+      <w:proofErr w:type="spellStart"/>
+      <w:r>
+        <w:rPr>
+          <w:lang w:val="en-GB"/>
+        </w:rPr>
+        <w:t>ApplicationService</w:t>
+      </w:r>
+      <w:proofErr w:type="spellEnd"/>
+      <w:r>
+        <w:rPr>
+          <w:lang w:val="en-GB"/>
+        </w:rPr>
+        <w:t>::delete.</w:t>
+      </w:r>
     </w:p>
     <w:p>
       <w:pPr>
@@ -1007,35 +995,53 @@
         <w:rPr>
           <w:lang w:val="en-GB"/>
         </w:rPr>
-        <w:t xml:space="preserve">Added the method </w:t>
-      </w:r>
-      <w:proofErr w:type="spellStart"/>
-      <w:proofErr w:type="gramStart"/>
-      <w:r>
-        <w:rPr>
-          <w:lang w:val="en-GB"/>
-        </w:rPr>
-        <w:t>findByPrincipal</w:t>
-      </w:r>
-      <w:proofErr w:type="spellEnd"/>
-      <w:r>
-        <w:rPr>
-          <w:lang w:val="en-GB"/>
-        </w:rPr>
-        <w:t>(</w:t>
-      </w:r>
-      <w:proofErr w:type="gramEnd"/>
-      <w:r>
-        <w:rPr>
-          <w:lang w:val="en-GB"/>
-        </w:rPr>
-        <w:t>)</w:t>
-      </w:r>
-      <w:r>
-        <w:rPr>
-          <w:lang w:val="en-GB"/>
-        </w:rPr>
-        <w:t>. This method returns the curriculum Principal’s. It helps to refactoring.</w:t>
+        <w:t xml:space="preserve">The methods </w:t>
+      </w:r>
+      <w:proofErr w:type="spellStart"/>
+      <w:r>
+        <w:rPr>
+          <w:lang w:val="en-GB"/>
+        </w:rPr>
+        <w:t>removeApplicationToHandyWorker</w:t>
+      </w:r>
+      <w:proofErr w:type="spellEnd"/>
+      <w:r>
+        <w:rPr>
+          <w:lang w:val="en-GB"/>
+        </w:rPr>
+        <w:t xml:space="preserve">(application) and </w:t>
+      </w:r>
+      <w:proofErr w:type="spellStart"/>
+      <w:r>
+        <w:rPr>
+          <w:lang w:val="en-GB"/>
+        </w:rPr>
+        <w:t>removeApplicationToFixUpTask</w:t>
+      </w:r>
+      <w:proofErr w:type="spellEnd"/>
+      <w:r>
+        <w:rPr>
+          <w:lang w:val="en-GB"/>
+        </w:rPr>
+        <w:t>(application)</w:t>
+      </w:r>
+      <w:r>
+        <w:rPr>
+          <w:lang w:val="en-GB"/>
+        </w:rPr>
+        <w:t xml:space="preserve"> have been simplified. Th</w:t>
+      </w:r>
+      <w:r>
+        <w:rPr>
+          <w:lang w:val="en-GB"/>
+        </w:rPr>
+        <w:t>ose</w:t>
+      </w:r>
+      <w:r>
+        <w:rPr>
+          <w:lang w:val="en-GB"/>
+        </w:rPr>
+        <w:t xml:space="preserve"> methods contained unnecessary code.</w:t>
       </w:r>
     </w:p>
     <w:p>
@@ -1045,7 +1051,10 @@
       </w:pPr>
       <w:proofErr w:type="spellStart"/>
       <w:r>
-        <w:t>EndorsementService</w:t>
+        <w:t>box</w:t>
+      </w:r>
+      <w:r>
+        <w:t>Service</w:t>
       </w:r>
       <w:proofErr w:type="spellEnd"/>
     </w:p>
@@ -1060,19 +1069,13 @@
           <w:lang w:val="en-GB"/>
         </w:rPr>
       </w:pPr>
-      <w:r>
-        <w:rPr>
-          <w:lang w:val="en-GB"/>
-        </w:rPr>
-        <w:t xml:space="preserve">Now, </w:t>
-      </w:r>
       <w:proofErr w:type="spellStart"/>
       <w:proofErr w:type="gramStart"/>
       <w:r>
         <w:rPr>
           <w:lang w:val="en-GB"/>
         </w:rPr>
-        <w:t>EndorsementService</w:t>
+        <w:t>boxService</w:t>
       </w:r>
       <w:proofErr w:type="spellEnd"/>
       <w:r>
@@ -1081,38 +1084,19 @@
         </w:rPr>
         <w:t>::</w:t>
       </w:r>
-      <w:proofErr w:type="spellStart"/>
       <w:proofErr w:type="gramEnd"/>
       <w:r>
         <w:rPr>
           <w:lang w:val="en-GB"/>
         </w:rPr>
-        <w:t>playedRole</w:t>
-      </w:r>
-      <w:proofErr w:type="spellEnd"/>
-      <w:r>
-        <w:rPr>
-          <w:lang w:val="en-GB"/>
-        </w:rPr>
-        <w:t xml:space="preserve"> is a</w:t>
-      </w:r>
-      <w:r>
-        <w:rPr>
-          <w:lang w:val="en-GB"/>
-        </w:rPr>
-        <w:t xml:space="preserve"> private method by security reasons.</w:t>
-      </w:r>
-    </w:p>
-    <w:p>
-      <w:pPr>
-        <w:pStyle w:val="Ttulo4"/>
-        <w:ind w:firstLine="708"/>
-      </w:pPr>
-      <w:proofErr w:type="spellStart"/>
-      <w:r>
-        <w:t>FinderService</w:t>
-      </w:r>
-      <w:proofErr w:type="spellEnd"/>
+        <w:t>create has been refactoring so that method is more readable</w:t>
+      </w:r>
+      <w:r>
+        <w:rPr>
+          <w:lang w:val="en-GB"/>
+        </w:rPr>
+        <w:t>.</w:t>
+      </w:r>
     </w:p>
     <w:p>
       <w:pPr>
@@ -1143,19 +1127,19 @@
         <w:rPr>
           <w:lang w:val="en-GB"/>
         </w:rPr>
-        <w:t xml:space="preserve">(finder) has been created. </w:t>
-      </w:r>
-      <w:r>
-        <w:rPr>
-          <w:lang w:val="en-GB"/>
-        </w:rPr>
-        <w:t>It helps to refactoring.</w:t>
-      </w:r>
-      <w:r>
-        <w:rPr>
-          <w:lang w:val="en-GB"/>
-        </w:rPr>
-        <w:t xml:space="preserve"> It´s invoked twice: </w:t>
+        <w:t>(</w:t>
+      </w:r>
+      <w:r>
+        <w:rPr>
+          <w:lang w:val="en-GB"/>
+        </w:rPr>
+        <w:t>box</w:t>
+      </w:r>
+      <w:r>
+        <w:rPr>
+          <w:lang w:val="en-GB"/>
+        </w:rPr>
+        <w:t xml:space="preserve">) has been created. It helps to refactoring. It´s invoked twice: </w:t>
       </w:r>
       <w:proofErr w:type="spellStart"/>
       <w:proofErr w:type="gramStart"/>
@@ -1163,7 +1147,13 @@
         <w:rPr>
           <w:lang w:val="en-GB"/>
         </w:rPr>
-        <w:t>FinderService</w:t>
+        <w:t>box</w:t>
+      </w:r>
+      <w:r>
+        <w:rPr>
+          <w:lang w:val="en-GB"/>
+        </w:rPr>
+        <w:t>Service</w:t>
       </w:r>
       <w:proofErr w:type="spellEnd"/>
       <w:r>
@@ -1184,26 +1174,33 @@
         <w:rPr>
           <w:lang w:val="en-GB"/>
         </w:rPr>
-        <w:t>FinderService</w:t>
-      </w:r>
-      <w:proofErr w:type="spellEnd"/>
-      <w:r>
-        <w:rPr>
-          <w:lang w:val="en-GB"/>
-        </w:rPr>
-        <w:t>::search.</w:t>
-      </w:r>
-    </w:p>
-    <w:p>
-      <w:pPr>
-        <w:pStyle w:val="Ttulo4"/>
-        <w:ind w:firstLine="708"/>
-      </w:pPr>
-      <w:proofErr w:type="spellStart"/>
-      <w:r>
-        <w:t>FixUpTaskService</w:t>
-      </w:r>
-      <w:proofErr w:type="spellEnd"/>
+        <w:t>box</w:t>
+      </w:r>
+      <w:r>
+        <w:rPr>
+          <w:lang w:val="en-GB"/>
+        </w:rPr>
+        <w:t>Service</w:t>
+      </w:r>
+      <w:proofErr w:type="spellEnd"/>
+      <w:r>
+        <w:rPr>
+          <w:lang w:val="en-GB"/>
+        </w:rPr>
+        <w:t>::</w:t>
+      </w:r>
+      <w:r>
+        <w:rPr>
+          <w:lang w:val="en-GB"/>
+        </w:rPr>
+        <w:t>delete</w:t>
+      </w:r>
+      <w:r>
+        <w:rPr>
+          <w:lang w:val="en-GB"/>
+        </w:rPr>
+        <w:t>.</w:t>
+      </w:r>
     </w:p>
     <w:p>
       <w:pPr>
@@ -1220,50 +1217,64 @@
         <w:rPr>
           <w:lang w:val="en-GB"/>
         </w:rPr>
-        <w:t xml:space="preserve">Added the method </w:t>
-      </w:r>
-      <w:proofErr w:type="spellStart"/>
-      <w:r>
-        <w:rPr>
-          <w:lang w:val="en-GB"/>
-        </w:rPr>
-        <w:t>checkByPrincipal</w:t>
-      </w:r>
-      <w:proofErr w:type="spellEnd"/>
-      <w:r>
-        <w:rPr>
-          <w:lang w:val="en-GB"/>
-        </w:rPr>
-        <w:t>(</w:t>
-      </w:r>
-      <w:proofErr w:type="spellStart"/>
-      <w:r>
-        <w:rPr>
-          <w:lang w:val="en-GB"/>
-        </w:rPr>
-        <w:t>fixUpTask</w:t>
-      </w:r>
-      <w:proofErr w:type="spellEnd"/>
-      <w:r>
-        <w:rPr>
-          <w:lang w:val="en-GB"/>
-        </w:rPr>
-        <w:t>): check that the principal can edit or delete the object. It helps to refactoring.</w:t>
-      </w:r>
-    </w:p>
-    <w:p>
-      <w:pPr>
-        <w:pStyle w:val="Ttulo4"/>
-        <w:ind w:firstLine="708"/>
-      </w:pPr>
-      <w:proofErr w:type="spellStart"/>
-      <w:r>
-        <w:t>Section</w:t>
-      </w:r>
-      <w:r>
-        <w:t>Service</w:t>
-      </w:r>
-      <w:proofErr w:type="spellEnd"/>
+        <w:t xml:space="preserve">The private method has been created: </w:t>
+      </w:r>
+      <w:proofErr w:type="spellStart"/>
+      <w:proofErr w:type="gramStart"/>
+      <w:r>
+        <w:rPr>
+          <w:lang w:val="en-GB"/>
+        </w:rPr>
+        <w:t>this.checkName</w:t>
+      </w:r>
+      <w:proofErr w:type="spellEnd"/>
+      <w:proofErr w:type="gramEnd"/>
+      <w:r>
+        <w:rPr>
+          <w:lang w:val="en-GB"/>
+        </w:rPr>
+        <w:t>(box)</w:t>
+      </w:r>
+      <w:r>
+        <w:rPr>
+          <w:lang w:val="en-GB"/>
+        </w:rPr>
+        <w:t>. It check</w:t>
+      </w:r>
+      <w:r>
+        <w:rPr>
+          <w:lang w:val="en-GB"/>
+        </w:rPr>
+        <w:t>s</w:t>
+      </w:r>
+      <w:r>
+        <w:rPr>
+          <w:lang w:val="en-GB"/>
+        </w:rPr>
+        <w:t xml:space="preserve"> that not exists a custom box whose name is “in box”, “out box”, “trash box” and “spam box”. This method is invoked by </w:t>
+      </w:r>
+      <w:proofErr w:type="spellStart"/>
+      <w:proofErr w:type="gramStart"/>
+      <w:r>
+        <w:rPr>
+          <w:lang w:val="en-GB"/>
+        </w:rPr>
+        <w:t>boxService</w:t>
+      </w:r>
+      <w:proofErr w:type="spellEnd"/>
+      <w:r>
+        <w:rPr>
+          <w:lang w:val="en-GB"/>
+        </w:rPr>
+        <w:t>::</w:t>
+      </w:r>
+      <w:proofErr w:type="gramEnd"/>
+      <w:r>
+        <w:rPr>
+          <w:lang w:val="en-GB"/>
+        </w:rPr>
+        <w:t>save.</w:t>
+      </w:r>
     </w:p>
     <w:p>
       <w:pPr>
@@ -1280,51 +1291,28 @@
         <w:rPr>
           <w:lang w:val="en-GB"/>
         </w:rPr>
-        <w:t xml:space="preserve">Added the method </w:t>
-      </w:r>
-      <w:proofErr w:type="spellStart"/>
-      <w:r>
-        <w:rPr>
-          <w:lang w:val="en-GB"/>
-        </w:rPr>
-        <w:t>checkByPrincipal</w:t>
-      </w:r>
-      <w:proofErr w:type="spellEnd"/>
-      <w:r>
-        <w:rPr>
-          <w:lang w:val="en-GB"/>
-        </w:rPr>
-        <w:t>(</w:t>
-      </w:r>
-      <w:r>
-        <w:rPr>
-          <w:lang w:val="en-GB"/>
-        </w:rPr>
-        <w:t>section</w:t>
-      </w:r>
-      <w:r>
-        <w:rPr>
-          <w:lang w:val="en-GB"/>
-        </w:rPr>
-        <w:t>): check that the principal can edit or delete the object. It helps to refactoring.</w:t>
-      </w:r>
-    </w:p>
-    <w:p>
-      <w:pPr>
-        <w:pStyle w:val="Ttulo4"/>
-        <w:ind w:firstLine="708"/>
-      </w:pPr>
-      <w:proofErr w:type="spellStart"/>
-      <w:r>
-        <w:t>S</w:t>
-      </w:r>
-      <w:r>
-        <w:t>ponsorship</w:t>
-      </w:r>
-      <w:r>
-        <w:t>Service</w:t>
-      </w:r>
-      <w:proofErr w:type="spellEnd"/>
+        <w:t xml:space="preserve">The method </w:t>
+      </w:r>
+      <w:proofErr w:type="spellStart"/>
+      <w:r>
+        <w:rPr>
+          <w:lang w:val="en-GB"/>
+        </w:rPr>
+        <w:t>createDefaultBox</w:t>
+      </w:r>
+      <w:proofErr w:type="spellEnd"/>
+      <w:r>
+        <w:rPr>
+          <w:lang w:val="en-GB"/>
+        </w:rPr>
+        <w:t>(actor)</w:t>
+      </w:r>
+      <w:r>
+        <w:rPr>
+          <w:lang w:val="en-GB"/>
+        </w:rPr>
+        <w:t xml:space="preserve"> has been refactorized. Now, it’s more readable.</w:t>
+      </w:r>
     </w:p>
     <w:p>
       <w:pPr>
@@ -1341,33 +1329,27 @@
         <w:rPr>
           <w:lang w:val="en-GB"/>
         </w:rPr>
-        <w:t xml:space="preserve">Added the method </w:t>
-      </w:r>
-      <w:proofErr w:type="spellStart"/>
-      <w:r>
-        <w:rPr>
-          <w:lang w:val="en-GB"/>
-        </w:rPr>
-        <w:t>checkByPrincipal</w:t>
-      </w:r>
-      <w:proofErr w:type="spellEnd"/>
-      <w:r>
-        <w:rPr>
-          <w:lang w:val="en-GB"/>
-        </w:rPr>
-        <w:t>(s</w:t>
-      </w:r>
-      <w:r>
-        <w:rPr>
-          <w:lang w:val="en-GB"/>
-        </w:rPr>
-        <w:t>ponsorship</w:t>
-      </w:r>
-      <w:r>
-        <w:rPr>
-          <w:lang w:val="en-GB"/>
-        </w:rPr>
-        <w:t>): check that the principal can edit or delete the object. It helps to refactoring.</w:t>
+        <w:t xml:space="preserve">The method </w:t>
+      </w:r>
+      <w:proofErr w:type="spellStart"/>
+      <w:r>
+        <w:rPr>
+          <w:lang w:val="en-GB"/>
+        </w:rPr>
+        <w:t>createDefaultBox</w:t>
+      </w:r>
+      <w:proofErr w:type="spellEnd"/>
+      <w:r>
+        <w:rPr>
+          <w:lang w:val="en-GB"/>
+        </w:rPr>
+        <w:t>(actor)</w:t>
+      </w:r>
+      <w:r>
+        <w:rPr>
+          <w:lang w:val="en-GB"/>
+        </w:rPr>
+        <w:t xml:space="preserve"> is now a procedure.</w:t>
       </w:r>
     </w:p>
     <w:p>
@@ -1377,10 +1359,7 @@
       </w:pPr>
       <w:proofErr w:type="spellStart"/>
       <w:r>
-        <w:t>Tutorial</w:t>
-      </w:r>
-      <w:r>
-        <w:t>Service</w:t>
+        <w:t>CurriculumService</w:t>
       </w:r>
       <w:proofErr w:type="spellEnd"/>
     </w:p>
@@ -1402,11 +1381,12 @@
         <w:t xml:space="preserve">Added the method </w:t>
       </w:r>
       <w:proofErr w:type="spellStart"/>
-      <w:r>
-        <w:rPr>
-          <w:lang w:val="en-GB"/>
-        </w:rPr>
-        <w:t>checkByPrincipal</w:t>
+      <w:proofErr w:type="gramStart"/>
+      <w:r>
+        <w:rPr>
+          <w:lang w:val="en-GB"/>
+        </w:rPr>
+        <w:t>findByPrincipal</w:t>
       </w:r>
       <w:proofErr w:type="spellEnd"/>
       <w:r>
@@ -1415,95 +1395,28 @@
         </w:rPr>
         <w:t>(</w:t>
       </w:r>
-      <w:r>
-        <w:rPr>
-          <w:lang w:val="en-GB"/>
-        </w:rPr>
-        <w:t>tutorial</w:t>
-      </w:r>
-      <w:r>
-        <w:rPr>
-          <w:lang w:val="en-GB"/>
-        </w:rPr>
-        <w:t>): check that the principal can edit or delete the object. It helps to refactoring.</w:t>
+      <w:proofErr w:type="gramEnd"/>
+      <w:r>
+        <w:rPr>
+          <w:lang w:val="en-GB"/>
+        </w:rPr>
+        <w:t>)</w:t>
+      </w:r>
+      <w:r>
+        <w:rPr>
+          <w:lang w:val="en-GB"/>
+        </w:rPr>
+        <w:t>. This method returns the curriculum Principal’s. It helps to refactoring.</w:t>
       </w:r>
     </w:p>
     <w:p>
       <w:pPr>
         <w:pStyle w:val="Ttulo4"/>
-        <w:ind w:left="708"/>
-        <w:rPr>
-          <w:lang w:val="en-GB"/>
-        </w:rPr>
-      </w:pPr>
-      <w:proofErr w:type="spellStart"/>
-      <w:r>
-        <w:rPr>
-          <w:lang w:val="en-GB"/>
-        </w:rPr>
-        <w:t>PersonalRecordService</w:t>
-      </w:r>
-      <w:proofErr w:type="spellEnd"/>
-      <w:r>
-        <w:rPr>
-          <w:lang w:val="en-GB"/>
-        </w:rPr>
-        <w:t xml:space="preserve">, </w:t>
-      </w:r>
-      <w:proofErr w:type="spellStart"/>
-      <w:r>
-        <w:rPr>
-          <w:lang w:val="en-GB"/>
-        </w:rPr>
-        <w:t>EducationallRecordService</w:t>
-      </w:r>
-      <w:proofErr w:type="spellEnd"/>
-      <w:r>
-        <w:rPr>
-          <w:lang w:val="en-GB"/>
-        </w:rPr>
-        <w:t xml:space="preserve">, </w:t>
-      </w:r>
-      <w:proofErr w:type="spellStart"/>
-      <w:r>
-        <w:rPr>
-          <w:lang w:val="en-GB"/>
-        </w:rPr>
-        <w:t>ProfessionalRecordService</w:t>
-      </w:r>
-      <w:proofErr w:type="spellEnd"/>
-      <w:r>
-        <w:rPr>
-          <w:lang w:val="en-GB"/>
-        </w:rPr>
-        <w:t xml:space="preserve">, </w:t>
-      </w:r>
-      <w:proofErr w:type="spellStart"/>
-      <w:r>
-        <w:rPr>
-          <w:lang w:val="en-GB"/>
-        </w:rPr>
-        <w:t>MiscellaneousRecordService</w:t>
-      </w:r>
-      <w:proofErr w:type="spellEnd"/>
-      <w:r>
-        <w:rPr>
-          <w:lang w:val="en-GB"/>
-        </w:rPr>
-        <w:t xml:space="preserve"> an</w:t>
-      </w:r>
-      <w:r>
-        <w:rPr>
-          <w:lang w:val="en-GB"/>
-        </w:rPr>
-        <w:t xml:space="preserve">d </w:t>
-      </w:r>
-      <w:proofErr w:type="spellStart"/>
-      <w:r>
-        <w:rPr>
-          <w:lang w:val="en-GB"/>
-        </w:rPr>
-        <w:t>EndorserRecordService</w:t>
+        <w:ind w:firstLine="708"/>
+      </w:pPr>
+      <w:proofErr w:type="spellStart"/>
+      <w:r>
+        <w:t>EndorsementService</w:t>
       </w:r>
       <w:proofErr w:type="spellEnd"/>
     </w:p>
@@ -1522,7 +1435,7 @@
         <w:rPr>
           <w:lang w:val="en-GB"/>
         </w:rPr>
-        <w:t xml:space="preserve">Added </w:t>
+        <w:t xml:space="preserve">Now, </w:t>
       </w:r>
       <w:proofErr w:type="spellStart"/>
       <w:proofErr w:type="gramStart"/>
@@ -1530,14 +1443,14 @@
         <w:rPr>
           <w:lang w:val="en-GB"/>
         </w:rPr>
-        <w:t>checkByPrincipal</w:t>
-      </w:r>
-      <w:proofErr w:type="spellEnd"/>
-      <w:r>
-        <w:rPr>
-          <w:lang w:val="en-GB"/>
-        </w:rPr>
-        <w:t>(</w:t>
+        <w:t>EndorsementService</w:t>
+      </w:r>
+      <w:proofErr w:type="spellEnd"/>
+      <w:r>
+        <w:rPr>
+          <w:lang w:val="en-GB"/>
+        </w:rPr>
+        <w:t>::</w:t>
       </w:r>
       <w:proofErr w:type="spellStart"/>
       <w:proofErr w:type="gramEnd"/>
@@ -1545,29 +1458,32 @@
         <w:rPr>
           <w:lang w:val="en-GB"/>
         </w:rPr>
-        <w:t>TRecord</w:t>
-      </w:r>
-      <w:proofErr w:type="spellEnd"/>
-      <w:r>
-        <w:rPr>
-          <w:lang w:val="en-GB"/>
-        </w:rPr>
-        <w:t>): this procedure check if the principal can edit or delete the record “</w:t>
-      </w:r>
-      <w:proofErr w:type="spellStart"/>
-      <w:r>
-        <w:rPr>
-          <w:lang w:val="en-GB"/>
-        </w:rPr>
-        <w:t>TRecord</w:t>
-      </w:r>
-      <w:proofErr w:type="spellEnd"/>
-      <w:r>
-        <w:rPr>
-          <w:lang w:val="en-GB"/>
-        </w:rPr>
-        <w:t>” received as argument.</w:t>
-      </w:r>
+        <w:t>playedRole</w:t>
+      </w:r>
+      <w:proofErr w:type="spellEnd"/>
+      <w:r>
+        <w:rPr>
+          <w:lang w:val="en-GB"/>
+        </w:rPr>
+        <w:t xml:space="preserve"> is a</w:t>
+      </w:r>
+      <w:r>
+        <w:rPr>
+          <w:lang w:val="en-GB"/>
+        </w:rPr>
+        <w:t xml:space="preserve"> private method by security reasons.</w:t>
+      </w:r>
+    </w:p>
+    <w:p>
+      <w:pPr>
+        <w:pStyle w:val="Ttulo4"/>
+        <w:ind w:firstLine="708"/>
+      </w:pPr>
+      <w:proofErr w:type="spellStart"/>
+      <w:r>
+        <w:t>FinderService</w:t>
+      </w:r>
+      <w:proofErr w:type="spellEnd"/>
     </w:p>
     <w:p>
       <w:pPr>
@@ -1584,65 +1500,57 @@
         <w:rPr>
           <w:lang w:val="en-GB"/>
         </w:rPr>
-        <w:t>T</w:t>
-      </w:r>
-      <w:r>
-        <w:rPr>
-          <w:lang w:val="en-GB"/>
-        </w:rPr>
-        <w:t>he method</w:t>
-      </w:r>
-      <w:r>
-        <w:rPr>
-          <w:lang w:val="en-GB"/>
-        </w:rPr>
-        <w:t>s</w:t>
-      </w:r>
-      <w:r>
-        <w:rPr>
-          <w:lang w:val="en-GB"/>
-        </w:rPr>
-        <w:t xml:space="preserve"> </w:t>
-      </w:r>
+        <w:t xml:space="preserve">The method </w:t>
+      </w:r>
+      <w:proofErr w:type="spellStart"/>
+      <w:r>
+        <w:rPr>
+          <w:lang w:val="en-GB"/>
+        </w:rPr>
+        <w:t>checkByPrincipal</w:t>
+      </w:r>
+      <w:proofErr w:type="spellEnd"/>
+      <w:r>
+        <w:rPr>
+          <w:lang w:val="en-GB"/>
+        </w:rPr>
+        <w:t xml:space="preserve">(finder) has been created. It helps to refactoring. It´s invoked twice: </w:t>
+      </w:r>
+      <w:proofErr w:type="spellStart"/>
       <w:proofErr w:type="gramStart"/>
       <w:r>
         <w:rPr>
           <w:lang w:val="en-GB"/>
         </w:rPr>
-        <w:t>save(</w:t>
+        <w:t>FinderService</w:t>
+      </w:r>
+      <w:proofErr w:type="spellEnd"/>
+      <w:r>
+        <w:rPr>
+          <w:lang w:val="en-GB"/>
+        </w:rPr>
+        <w:t>::</w:t>
       </w:r>
       <w:proofErr w:type="gramEnd"/>
       <w:r>
         <w:rPr>
           <w:lang w:val="en-GB"/>
         </w:rPr>
-        <w:t>) and deleted()</w:t>
-      </w:r>
-      <w:r>
-        <w:rPr>
-          <w:lang w:val="en-GB"/>
-        </w:rPr>
-        <w:t xml:space="preserve"> invoke </w:t>
-      </w:r>
-      <w:proofErr w:type="spellStart"/>
-      <w:r>
-        <w:rPr>
-          <w:lang w:val="en-GB"/>
-        </w:rPr>
-        <w:t>checkByPrincipal</w:t>
-      </w:r>
-      <w:proofErr w:type="spellEnd"/>
-      <w:r>
-        <w:rPr>
-          <w:lang w:val="en-GB"/>
-        </w:rPr>
-        <w:t>()</w:t>
-      </w:r>
-      <w:r>
-        <w:rPr>
-          <w:lang w:val="en-GB"/>
-        </w:rPr>
-        <w:t>.</w:t>
+        <w:t xml:space="preserve">save and </w:t>
+      </w:r>
+      <w:proofErr w:type="spellStart"/>
+      <w:r>
+        <w:rPr>
+          <w:lang w:val="en-GB"/>
+        </w:rPr>
+        <w:t>FinderService</w:t>
+      </w:r>
+      <w:proofErr w:type="spellEnd"/>
+      <w:r>
+        <w:rPr>
+          <w:lang w:val="en-GB"/>
+        </w:rPr>
+        <w:t>::search.</w:t>
       </w:r>
     </w:p>
     <w:p>
@@ -1652,7 +1560,7 @@
       </w:pPr>
       <w:proofErr w:type="spellStart"/>
       <w:r>
-        <w:t>UtilityService</w:t>
+        <w:t>FixUpTaskService</w:t>
       </w:r>
       <w:proofErr w:type="spellEnd"/>
     </w:p>
@@ -1671,15 +1579,14 @@
         <w:rPr>
           <w:lang w:val="en-GB"/>
         </w:rPr>
-        <w:t xml:space="preserve">The method </w:t>
-      </w:r>
-      <w:proofErr w:type="spellStart"/>
-      <w:proofErr w:type="gramStart"/>
-      <w:r>
-        <w:rPr>
-          <w:lang w:val="en-GB"/>
-        </w:rPr>
-        <w:t>checkDate</w:t>
+        <w:t xml:space="preserve">Added the method </w:t>
+      </w:r>
+      <w:proofErr w:type="spellStart"/>
+      <w:r>
+        <w:rPr>
+          <w:lang w:val="en-GB"/>
+        </w:rPr>
+        <w:t>checkByPrincipal</w:t>
       </w:r>
       <w:proofErr w:type="spellEnd"/>
       <w:r>
@@ -1688,161 +1595,34 @@
         </w:rPr>
         <w:t>(</w:t>
       </w:r>
-      <w:proofErr w:type="gramEnd"/>
-      <w:r>
-        <w:rPr>
-          <w:lang w:val="en-GB"/>
-        </w:rPr>
-        <w:t>start, end) has been created: check t</w:t>
-      </w:r>
-      <w:r>
-        <w:rPr>
-          <w:lang w:val="en-GB"/>
-        </w:rPr>
-        <w:t xml:space="preserve">hat start moment must be before than end moment. This </w:t>
-      </w:r>
-      <w:proofErr w:type="spellStart"/>
-      <w:r>
-        <w:rPr>
-          <w:lang w:val="en-GB"/>
-        </w:rPr>
-        <w:t>methos</w:t>
-      </w:r>
-      <w:proofErr w:type="spellEnd"/>
-      <w:r>
-        <w:rPr>
-          <w:lang w:val="en-GB"/>
-        </w:rPr>
-        <w:t xml:space="preserve"> is invoked in different services several times: </w:t>
-      </w:r>
-      <w:proofErr w:type="spellStart"/>
-      <w:proofErr w:type="gramStart"/>
-      <w:r>
-        <w:rPr>
-          <w:lang w:val="en-GB"/>
-        </w:rPr>
-        <w:t>EducationRecordService</w:t>
-      </w:r>
-      <w:proofErr w:type="spellEnd"/>
-      <w:r>
-        <w:rPr>
-          <w:lang w:val="en-GB"/>
-        </w:rPr>
-        <w:t>::</w:t>
-      </w:r>
-      <w:proofErr w:type="gramEnd"/>
-      <w:r>
-        <w:rPr>
-          <w:lang w:val="en-GB"/>
-        </w:rPr>
-        <w:t>save</w:t>
-      </w:r>
-      <w:r>
-        <w:rPr>
-          <w:lang w:val="en-GB"/>
-        </w:rPr>
-        <w:t xml:space="preserve">, </w:t>
-      </w:r>
-      <w:proofErr w:type="spellStart"/>
-      <w:r>
-        <w:rPr>
-          <w:lang w:val="en-GB"/>
-        </w:rPr>
-        <w:t>ProfessionalRecordService</w:t>
-      </w:r>
-      <w:proofErr w:type="spellEnd"/>
-      <w:r>
-        <w:rPr>
-          <w:lang w:val="en-GB"/>
-        </w:rPr>
-        <w:t>::save</w:t>
-      </w:r>
-      <w:r>
-        <w:rPr>
-          <w:lang w:val="en-GB"/>
-        </w:rPr>
-        <w:t xml:space="preserve">, </w:t>
-      </w:r>
-      <w:proofErr w:type="spellStart"/>
-      <w:r>
-        <w:rPr>
-          <w:lang w:val="en-GB"/>
-        </w:rPr>
-        <w:t>PhaseService</w:t>
-      </w:r>
-      <w:proofErr w:type="spellEnd"/>
-      <w:r>
-        <w:rPr>
-          <w:lang w:val="en-GB"/>
-        </w:rPr>
-        <w:t xml:space="preserve">::save, </w:t>
-      </w:r>
-      <w:proofErr w:type="spellStart"/>
-      <w:r>
-        <w:rPr>
-          <w:lang w:val="en-GB"/>
-        </w:rPr>
-        <w:t>FixUpTaskService</w:t>
-      </w:r>
-      <w:proofErr w:type="spellEnd"/>
-      <w:r>
-        <w:rPr>
-          <w:lang w:val="en-GB"/>
-        </w:rPr>
-        <w:t>::save</w:t>
-      </w:r>
-      <w:r>
-        <w:rPr>
-          <w:lang w:val="en-GB"/>
-        </w:rPr>
-        <w:t xml:space="preserve">, </w:t>
-      </w:r>
-      <w:proofErr w:type="spellStart"/>
-      <w:r>
-        <w:rPr>
-          <w:lang w:val="en-GB"/>
-        </w:rPr>
-        <w:t>Note</w:t>
-      </w:r>
-      <w:r>
-        <w:rPr>
-          <w:lang w:val="en-GB"/>
-        </w:rPr>
+      <w:proofErr w:type="spellStart"/>
+      <w:r>
+        <w:rPr>
+          <w:lang w:val="en-GB"/>
+        </w:rPr>
+        <w:t>fixUpTask</w:t>
+      </w:r>
+      <w:proofErr w:type="spellEnd"/>
+      <w:r>
+        <w:rPr>
+          <w:lang w:val="en-GB"/>
+        </w:rPr>
+        <w:t>): check that the principal can edit or delete the object. It helps to refactoring.</w:t>
+      </w:r>
+    </w:p>
+    <w:p>
+      <w:pPr>
+        <w:pStyle w:val="Ttulo4"/>
+        <w:ind w:firstLine="708"/>
+      </w:pPr>
+      <w:proofErr w:type="spellStart"/>
+      <w:r>
+        <w:t>Message</w:t>
+      </w:r>
+      <w:r>
         <w:t>Service</w:t>
       </w:r>
       <w:proofErr w:type="spellEnd"/>
-      <w:r>
-        <w:rPr>
-          <w:lang w:val="en-GB"/>
-        </w:rPr>
-        <w:t>::save</w:t>
-      </w:r>
-      <w:r>
-        <w:rPr>
-          <w:lang w:val="en-GB"/>
-        </w:rPr>
-        <w:t xml:space="preserve"> and</w:t>
-      </w:r>
-      <w:r>
-        <w:rPr>
-          <w:lang w:val="en-GB"/>
-        </w:rPr>
-        <w:t xml:space="preserve"> </w:t>
-      </w:r>
-      <w:proofErr w:type="spellStart"/>
-      <w:r>
-        <w:rPr>
-          <w:lang w:val="en-GB"/>
-        </w:rPr>
-        <w:t>ReportService</w:t>
-      </w:r>
-      <w:proofErr w:type="spellEnd"/>
-      <w:r>
-        <w:rPr>
-          <w:lang w:val="en-GB"/>
-        </w:rPr>
-        <w:t>::save.</w:t>
-      </w:r>
     </w:p>
     <w:p>
       <w:pPr>
@@ -1855,6 +1635,531 @@
           <w:lang w:val="en-GB"/>
         </w:rPr>
       </w:pPr>
+      <w:proofErr w:type="spellStart"/>
+      <w:proofErr w:type="gramStart"/>
+      <w:r>
+        <w:rPr>
+          <w:lang w:val="en-GB"/>
+        </w:rPr>
+        <w:t>boxService</w:t>
+      </w:r>
+      <w:proofErr w:type="spellEnd"/>
+      <w:r>
+        <w:rPr>
+          <w:lang w:val="en-GB"/>
+        </w:rPr>
+        <w:t>::</w:t>
+      </w:r>
+      <w:proofErr w:type="gramEnd"/>
+      <w:r>
+        <w:rPr>
+          <w:lang w:val="en-GB"/>
+        </w:rPr>
+        <w:t>create has been refactoring so that method is more readable.</w:t>
+      </w:r>
+    </w:p>
+    <w:p>
+      <w:pPr>
+        <w:pStyle w:val="Prrafodelista"/>
+        <w:numPr>
+          <w:ilvl w:val="1"/>
+          <w:numId w:val="4"/>
+        </w:numPr>
+        <w:rPr>
+          <w:lang w:val="en-GB"/>
+        </w:rPr>
+      </w:pPr>
+      <w:r>
+        <w:rPr>
+          <w:lang w:val="en-GB"/>
+        </w:rPr>
+        <w:t>The method</w:t>
+      </w:r>
+      <w:r>
+        <w:rPr>
+          <w:lang w:val="en-GB"/>
+        </w:rPr>
+        <w:t xml:space="preserve"> </w:t>
+      </w:r>
+      <w:proofErr w:type="spellStart"/>
+      <w:proofErr w:type="gramStart"/>
+      <w:r>
+        <w:rPr>
+          <w:lang w:val="en-GB"/>
+        </w:rPr>
+        <w:t>messageToStatus</w:t>
+      </w:r>
+      <w:proofErr w:type="spellEnd"/>
+      <w:r>
+        <w:rPr>
+          <w:lang w:val="en-GB"/>
+        </w:rPr>
+        <w:t>(</w:t>
+      </w:r>
+      <w:proofErr w:type="gramEnd"/>
+      <w:r>
+        <w:rPr>
+          <w:lang w:val="en-GB"/>
+        </w:rPr>
+        <w:t>application, status)</w:t>
+      </w:r>
+      <w:r>
+        <w:rPr>
+          <w:lang w:val="en-GB"/>
+        </w:rPr>
+        <w:t xml:space="preserve"> has been simplified.</w:t>
+      </w:r>
+    </w:p>
+    <w:p>
+      <w:pPr>
+        <w:pStyle w:val="Ttulo4"/>
+        <w:ind w:firstLine="708"/>
+      </w:pPr>
+      <w:proofErr w:type="spellStart"/>
+      <w:r>
+        <w:t>SectionService</w:t>
+      </w:r>
+      <w:proofErr w:type="spellEnd"/>
+    </w:p>
+    <w:p>
+      <w:pPr>
+        <w:pStyle w:val="Prrafodelista"/>
+        <w:numPr>
+          <w:ilvl w:val="1"/>
+          <w:numId w:val="4"/>
+        </w:numPr>
+        <w:rPr>
+          <w:lang w:val="en-GB"/>
+        </w:rPr>
+      </w:pPr>
+      <w:r>
+        <w:rPr>
+          <w:lang w:val="en-GB"/>
+        </w:rPr>
+        <w:t xml:space="preserve">Added the method </w:t>
+      </w:r>
+      <w:proofErr w:type="spellStart"/>
+      <w:r>
+        <w:rPr>
+          <w:lang w:val="en-GB"/>
+        </w:rPr>
+        <w:t>checkByPrincipal</w:t>
+      </w:r>
+      <w:proofErr w:type="spellEnd"/>
+      <w:r>
+        <w:rPr>
+          <w:lang w:val="en-GB"/>
+        </w:rPr>
+        <w:t>(section): check that the principal can edit or delete the object. It helps to refactoring.</w:t>
+      </w:r>
+    </w:p>
+    <w:p>
+      <w:pPr>
+        <w:pStyle w:val="Ttulo4"/>
+        <w:ind w:firstLine="708"/>
+      </w:pPr>
+      <w:proofErr w:type="spellStart"/>
+      <w:r>
+        <w:t>S</w:t>
+      </w:r>
+      <w:r>
+        <w:t>ocialProfile</w:t>
+      </w:r>
+      <w:r>
+        <w:t>Service</w:t>
+      </w:r>
+      <w:proofErr w:type="spellEnd"/>
+    </w:p>
+    <w:p>
+      <w:pPr>
+        <w:pStyle w:val="Prrafodelista"/>
+        <w:numPr>
+          <w:ilvl w:val="1"/>
+          <w:numId w:val="4"/>
+        </w:numPr>
+        <w:rPr>
+          <w:lang w:val="en-GB"/>
+        </w:rPr>
+      </w:pPr>
+      <w:r>
+        <w:rPr>
+          <w:lang w:val="en-GB"/>
+        </w:rPr>
+        <w:t xml:space="preserve">Added the method </w:t>
+      </w:r>
+      <w:proofErr w:type="spellStart"/>
+      <w:r>
+        <w:rPr>
+          <w:lang w:val="en-GB"/>
+        </w:rPr>
+        <w:t>checkByPrincipal</w:t>
+      </w:r>
+      <w:proofErr w:type="spellEnd"/>
+      <w:r>
+        <w:rPr>
+          <w:lang w:val="en-GB"/>
+        </w:rPr>
+        <w:t>(</w:t>
+      </w:r>
+      <w:proofErr w:type="spellStart"/>
+      <w:r>
+        <w:rPr>
+          <w:lang w:val="en-GB"/>
+        </w:rPr>
+        <w:t>s</w:t>
+      </w:r>
+      <w:r>
+        <w:rPr>
+          <w:lang w:val="en-GB"/>
+        </w:rPr>
+        <w:t>ocialProfile</w:t>
+      </w:r>
+      <w:proofErr w:type="spellEnd"/>
+      <w:r>
+        <w:rPr>
+          <w:lang w:val="en-GB"/>
+        </w:rPr>
+        <w:t>): check that the principal can edit or delete the object. It helps to refactoring.</w:t>
+      </w:r>
+    </w:p>
+    <w:p>
+      <w:pPr>
+        <w:pStyle w:val="Ttulo4"/>
+        <w:ind w:firstLine="708"/>
+      </w:pPr>
+      <w:proofErr w:type="spellStart"/>
+      <w:r>
+        <w:t>SponsorshipService</w:t>
+      </w:r>
+      <w:proofErr w:type="spellEnd"/>
+    </w:p>
+    <w:p>
+      <w:pPr>
+        <w:pStyle w:val="Prrafodelista"/>
+        <w:numPr>
+          <w:ilvl w:val="1"/>
+          <w:numId w:val="4"/>
+        </w:numPr>
+        <w:rPr>
+          <w:lang w:val="en-GB"/>
+        </w:rPr>
+      </w:pPr>
+      <w:r>
+        <w:rPr>
+          <w:lang w:val="en-GB"/>
+        </w:rPr>
+        <w:t xml:space="preserve">Added the method </w:t>
+      </w:r>
+      <w:proofErr w:type="spellStart"/>
+      <w:r>
+        <w:rPr>
+          <w:lang w:val="en-GB"/>
+        </w:rPr>
+        <w:t>checkByPrincipal</w:t>
+      </w:r>
+      <w:proofErr w:type="spellEnd"/>
+      <w:r>
+        <w:rPr>
+          <w:lang w:val="en-GB"/>
+        </w:rPr>
+        <w:t>(sponsorship): check that the principal can edit or delete the object. It helps to refactoring.</w:t>
+      </w:r>
+    </w:p>
+    <w:p>
+      <w:pPr>
+        <w:pStyle w:val="Ttulo4"/>
+        <w:ind w:firstLine="708"/>
+      </w:pPr>
+      <w:proofErr w:type="spellStart"/>
+      <w:r>
+        <w:lastRenderedPageBreak/>
+        <w:t>TutorialService</w:t>
+      </w:r>
+      <w:proofErr w:type="spellEnd"/>
+    </w:p>
+    <w:p>
+      <w:pPr>
+        <w:pStyle w:val="Prrafodelista"/>
+        <w:numPr>
+          <w:ilvl w:val="1"/>
+          <w:numId w:val="4"/>
+        </w:numPr>
+        <w:rPr>
+          <w:lang w:val="en-GB"/>
+        </w:rPr>
+      </w:pPr>
+      <w:r>
+        <w:rPr>
+          <w:lang w:val="en-GB"/>
+        </w:rPr>
+        <w:t xml:space="preserve">Added the method </w:t>
+      </w:r>
+      <w:proofErr w:type="spellStart"/>
+      <w:r>
+        <w:rPr>
+          <w:lang w:val="en-GB"/>
+        </w:rPr>
+        <w:t>checkByPrincipal</w:t>
+      </w:r>
+      <w:proofErr w:type="spellEnd"/>
+      <w:r>
+        <w:rPr>
+          <w:lang w:val="en-GB"/>
+        </w:rPr>
+        <w:t>(</w:t>
+      </w:r>
+      <w:r>
+        <w:rPr>
+          <w:lang w:val="en-GB"/>
+        </w:rPr>
+        <w:t>tutorial</w:t>
+      </w:r>
+      <w:r>
+        <w:rPr>
+          <w:lang w:val="en-GB"/>
+        </w:rPr>
+        <w:t>): check that the principal can edit or delete the object. It helps to refactoring.</w:t>
+      </w:r>
+    </w:p>
+    <w:p>
+      <w:pPr>
+        <w:pStyle w:val="Ttulo4"/>
+        <w:ind w:left="708"/>
+        <w:rPr>
+          <w:lang w:val="en-GB"/>
+        </w:rPr>
+      </w:pPr>
+      <w:proofErr w:type="spellStart"/>
+      <w:r>
+        <w:rPr>
+          <w:lang w:val="en-GB"/>
+        </w:rPr>
+        <w:t>PersonalRecordService</w:t>
+      </w:r>
+      <w:proofErr w:type="spellEnd"/>
+      <w:r>
+        <w:rPr>
+          <w:lang w:val="en-GB"/>
+        </w:rPr>
+        <w:t xml:space="preserve">, </w:t>
+      </w:r>
+      <w:proofErr w:type="spellStart"/>
+      <w:r>
+        <w:rPr>
+          <w:lang w:val="en-GB"/>
+        </w:rPr>
+        <w:t>EducationallRecordService</w:t>
+      </w:r>
+      <w:proofErr w:type="spellEnd"/>
+      <w:r>
+        <w:rPr>
+          <w:lang w:val="en-GB"/>
+        </w:rPr>
+        <w:t xml:space="preserve">, </w:t>
+      </w:r>
+      <w:proofErr w:type="spellStart"/>
+      <w:r>
+        <w:rPr>
+          <w:lang w:val="en-GB"/>
+        </w:rPr>
+        <w:t>ProfessionalRecordService</w:t>
+      </w:r>
+      <w:proofErr w:type="spellEnd"/>
+      <w:r>
+        <w:rPr>
+          <w:lang w:val="en-GB"/>
+        </w:rPr>
+        <w:t xml:space="preserve">, </w:t>
+      </w:r>
+      <w:proofErr w:type="spellStart"/>
+      <w:r>
+        <w:rPr>
+          <w:lang w:val="en-GB"/>
+        </w:rPr>
+        <w:t>MiscellaneousRecordService</w:t>
+      </w:r>
+      <w:proofErr w:type="spellEnd"/>
+      <w:r>
+        <w:rPr>
+          <w:lang w:val="en-GB"/>
+        </w:rPr>
+        <w:t xml:space="preserve"> an</w:t>
+      </w:r>
+      <w:r>
+        <w:rPr>
+          <w:lang w:val="en-GB"/>
+        </w:rPr>
+        <w:t xml:space="preserve">d </w:t>
+      </w:r>
+      <w:proofErr w:type="spellStart"/>
+      <w:r>
+        <w:rPr>
+          <w:lang w:val="en-GB"/>
+        </w:rPr>
+        <w:t>EndorserRecordService</w:t>
+      </w:r>
+      <w:proofErr w:type="spellEnd"/>
+    </w:p>
+    <w:p>
+      <w:pPr>
+        <w:pStyle w:val="Prrafodelista"/>
+        <w:numPr>
+          <w:ilvl w:val="1"/>
+          <w:numId w:val="4"/>
+        </w:numPr>
+        <w:rPr>
+          <w:lang w:val="en-GB"/>
+        </w:rPr>
+      </w:pPr>
+      <w:r>
+        <w:rPr>
+          <w:lang w:val="en-GB"/>
+        </w:rPr>
+        <w:t xml:space="preserve">Added </w:t>
+      </w:r>
+      <w:proofErr w:type="spellStart"/>
+      <w:proofErr w:type="gramStart"/>
+      <w:r>
+        <w:rPr>
+          <w:lang w:val="en-GB"/>
+        </w:rPr>
+        <w:t>checkByPrincipal</w:t>
+      </w:r>
+      <w:proofErr w:type="spellEnd"/>
+      <w:r>
+        <w:rPr>
+          <w:lang w:val="en-GB"/>
+        </w:rPr>
+        <w:t>(</w:t>
+      </w:r>
+      <w:proofErr w:type="spellStart"/>
+      <w:proofErr w:type="gramEnd"/>
+      <w:r>
+        <w:rPr>
+          <w:lang w:val="en-GB"/>
+        </w:rPr>
+        <w:t>TRecord</w:t>
+      </w:r>
+      <w:proofErr w:type="spellEnd"/>
+      <w:r>
+        <w:rPr>
+          <w:lang w:val="en-GB"/>
+        </w:rPr>
+        <w:t>): this procedure check if the principal can edit or delete the record “</w:t>
+      </w:r>
+      <w:proofErr w:type="spellStart"/>
+      <w:r>
+        <w:rPr>
+          <w:lang w:val="en-GB"/>
+        </w:rPr>
+        <w:t>TRecord</w:t>
+      </w:r>
+      <w:proofErr w:type="spellEnd"/>
+      <w:r>
+        <w:rPr>
+          <w:lang w:val="en-GB"/>
+        </w:rPr>
+        <w:t>” received as argument.</w:t>
+      </w:r>
+    </w:p>
+    <w:p>
+      <w:pPr>
+        <w:pStyle w:val="Prrafodelista"/>
+        <w:numPr>
+          <w:ilvl w:val="1"/>
+          <w:numId w:val="4"/>
+        </w:numPr>
+        <w:rPr>
+          <w:lang w:val="en-GB"/>
+        </w:rPr>
+      </w:pPr>
+      <w:r>
+        <w:rPr>
+          <w:lang w:val="en-GB"/>
+        </w:rPr>
+        <w:t>T</w:t>
+      </w:r>
+      <w:r>
+        <w:rPr>
+          <w:lang w:val="en-GB"/>
+        </w:rPr>
+        <w:t>he method</w:t>
+      </w:r>
+      <w:r>
+        <w:rPr>
+          <w:lang w:val="en-GB"/>
+        </w:rPr>
+        <w:t>s</w:t>
+      </w:r>
+      <w:r>
+        <w:rPr>
+          <w:lang w:val="en-GB"/>
+        </w:rPr>
+        <w:t xml:space="preserve"> </w:t>
+      </w:r>
+      <w:proofErr w:type="gramStart"/>
+      <w:r>
+        <w:rPr>
+          <w:lang w:val="en-GB"/>
+        </w:rPr>
+        <w:t>save(</w:t>
+      </w:r>
+      <w:proofErr w:type="gramEnd"/>
+      <w:r>
+        <w:rPr>
+          <w:lang w:val="en-GB"/>
+        </w:rPr>
+        <w:t>) and deleted()</w:t>
+      </w:r>
+      <w:r>
+        <w:rPr>
+          <w:lang w:val="en-GB"/>
+        </w:rPr>
+        <w:t xml:space="preserve"> invoke </w:t>
+      </w:r>
+      <w:proofErr w:type="spellStart"/>
+      <w:r>
+        <w:rPr>
+          <w:lang w:val="en-GB"/>
+        </w:rPr>
+        <w:t>checkByPrincipal</w:t>
+      </w:r>
+      <w:proofErr w:type="spellEnd"/>
+      <w:r>
+        <w:rPr>
+          <w:lang w:val="en-GB"/>
+        </w:rPr>
+        <w:t>()</w:t>
+      </w:r>
+      <w:r>
+        <w:rPr>
+          <w:lang w:val="en-GB"/>
+        </w:rPr>
+        <w:t>.</w:t>
+      </w:r>
+    </w:p>
+    <w:p>
+      <w:pPr>
+        <w:pStyle w:val="Ttulo4"/>
+        <w:ind w:firstLine="708"/>
+      </w:pPr>
+      <w:proofErr w:type="spellStart"/>
+      <w:r>
+        <w:t>UtilityService</w:t>
+      </w:r>
+      <w:proofErr w:type="spellEnd"/>
+    </w:p>
+    <w:p>
+      <w:pPr>
+        <w:pStyle w:val="Prrafodelista"/>
+        <w:numPr>
+          <w:ilvl w:val="1"/>
+          <w:numId w:val="4"/>
+        </w:numPr>
+        <w:rPr>
+          <w:lang w:val="en-GB"/>
+        </w:rPr>
+      </w:pPr>
       <w:r>
         <w:rPr>
           <w:lang w:val="en-GB"/>
@@ -1862,6 +2167,194 @@
         <w:t xml:space="preserve">The method </w:t>
       </w:r>
       <w:proofErr w:type="spellStart"/>
+      <w:proofErr w:type="gramStart"/>
+      <w:r>
+        <w:rPr>
+          <w:lang w:val="en-GB"/>
+        </w:rPr>
+        <w:t>checkDate</w:t>
+      </w:r>
+      <w:proofErr w:type="spellEnd"/>
+      <w:r>
+        <w:rPr>
+          <w:lang w:val="en-GB"/>
+        </w:rPr>
+        <w:t>(</w:t>
+      </w:r>
+      <w:proofErr w:type="gramEnd"/>
+      <w:r>
+        <w:rPr>
+          <w:lang w:val="en-GB"/>
+        </w:rPr>
+        <w:t>start, end) has been created: check t</w:t>
+      </w:r>
+      <w:r>
+        <w:rPr>
+          <w:lang w:val="en-GB"/>
+        </w:rPr>
+        <w:t xml:space="preserve">hat start moment must be before than end moment. This </w:t>
+      </w:r>
+      <w:proofErr w:type="spellStart"/>
+      <w:r>
+        <w:rPr>
+          <w:lang w:val="en-GB"/>
+        </w:rPr>
+        <w:t>methos</w:t>
+      </w:r>
+      <w:proofErr w:type="spellEnd"/>
+      <w:r>
+        <w:rPr>
+          <w:lang w:val="en-GB"/>
+        </w:rPr>
+        <w:t xml:space="preserve"> is invoked in different services several times: </w:t>
+      </w:r>
+      <w:proofErr w:type="spellStart"/>
+      <w:proofErr w:type="gramStart"/>
+      <w:r>
+        <w:rPr>
+          <w:lang w:val="en-GB"/>
+        </w:rPr>
+        <w:t>EducationRecordService</w:t>
+      </w:r>
+      <w:proofErr w:type="spellEnd"/>
+      <w:r>
+        <w:rPr>
+          <w:lang w:val="en-GB"/>
+        </w:rPr>
+        <w:t>::</w:t>
+      </w:r>
+      <w:proofErr w:type="gramEnd"/>
+      <w:r>
+        <w:rPr>
+          <w:lang w:val="en-GB"/>
+        </w:rPr>
+        <w:t>save</w:t>
+      </w:r>
+      <w:r>
+        <w:rPr>
+          <w:lang w:val="en-GB"/>
+        </w:rPr>
+        <w:t xml:space="preserve">, </w:t>
+      </w:r>
+      <w:proofErr w:type="spellStart"/>
+      <w:r>
+        <w:rPr>
+          <w:lang w:val="en-GB"/>
+        </w:rPr>
+        <w:t>ProfessionalRecordService</w:t>
+      </w:r>
+      <w:proofErr w:type="spellEnd"/>
+      <w:r>
+        <w:rPr>
+          <w:lang w:val="en-GB"/>
+        </w:rPr>
+        <w:t>::save</w:t>
+      </w:r>
+      <w:r>
+        <w:rPr>
+          <w:lang w:val="en-GB"/>
+        </w:rPr>
+        <w:t xml:space="preserve">, </w:t>
+      </w:r>
+      <w:proofErr w:type="spellStart"/>
+      <w:r>
+        <w:rPr>
+          <w:lang w:val="en-GB"/>
+        </w:rPr>
+        <w:t>PhaseService</w:t>
+      </w:r>
+      <w:proofErr w:type="spellEnd"/>
+      <w:r>
+        <w:rPr>
+          <w:lang w:val="en-GB"/>
+        </w:rPr>
+        <w:t xml:space="preserve">::save, </w:t>
+      </w:r>
+      <w:proofErr w:type="spellStart"/>
+      <w:r>
+        <w:rPr>
+          <w:lang w:val="en-GB"/>
+        </w:rPr>
+        <w:t>FixUpTaskService</w:t>
+      </w:r>
+      <w:proofErr w:type="spellEnd"/>
+      <w:r>
+        <w:rPr>
+          <w:lang w:val="en-GB"/>
+        </w:rPr>
+        <w:t>::save</w:t>
+      </w:r>
+      <w:r>
+        <w:rPr>
+          <w:lang w:val="en-GB"/>
+        </w:rPr>
+        <w:t xml:space="preserve">, </w:t>
+      </w:r>
+      <w:proofErr w:type="spellStart"/>
+      <w:r>
+        <w:rPr>
+          <w:lang w:val="en-GB"/>
+        </w:rPr>
+        <w:t>Note</w:t>
+      </w:r>
+      <w:r>
+        <w:rPr>
+          <w:lang w:val="en-GB"/>
+        </w:rPr>
+        <w:t>Service</w:t>
+      </w:r>
+      <w:proofErr w:type="spellEnd"/>
+      <w:r>
+        <w:rPr>
+          <w:lang w:val="en-GB"/>
+        </w:rPr>
+        <w:t>::save</w:t>
+      </w:r>
+      <w:r>
+        <w:rPr>
+          <w:lang w:val="en-GB"/>
+        </w:rPr>
+        <w:t xml:space="preserve"> and</w:t>
+      </w:r>
+      <w:r>
+        <w:rPr>
+          <w:lang w:val="en-GB"/>
+        </w:rPr>
+        <w:t xml:space="preserve"> </w:t>
+      </w:r>
+      <w:proofErr w:type="spellStart"/>
+      <w:r>
+        <w:rPr>
+          <w:lang w:val="en-GB"/>
+        </w:rPr>
+        <w:t>ReportService</w:t>
+      </w:r>
+      <w:proofErr w:type="spellEnd"/>
+      <w:r>
+        <w:rPr>
+          <w:lang w:val="en-GB"/>
+        </w:rPr>
+        <w:t>::save.</w:t>
+      </w:r>
+    </w:p>
+    <w:p>
+      <w:pPr>
+        <w:pStyle w:val="Prrafodelista"/>
+        <w:numPr>
+          <w:ilvl w:val="1"/>
+          <w:numId w:val="4"/>
+        </w:numPr>
+        <w:rPr>
+          <w:lang w:val="en-GB"/>
+        </w:rPr>
+      </w:pPr>
+      <w:r>
+        <w:rPr>
+          <w:lang w:val="en-GB"/>
+        </w:rPr>
+        <w:t xml:space="preserve">The method </w:t>
+      </w:r>
+      <w:proofErr w:type="spellStart"/>
       <w:r>
         <w:rPr>
           <w:lang w:val="en-GB"/>
@@ -1962,20 +2455,48 @@
         <w:rPr>
           <w:lang w:val="en-GB"/>
         </w:rPr>
-        <w:t>Complaint</w:t>
-      </w:r>
-      <w:r>
-        <w:rPr>
-          <w:lang w:val="en-GB"/>
-        </w:rPr>
-        <w:t>Service</w:t>
-      </w:r>
-      <w:proofErr w:type="spellEnd"/>
-      <w:r>
-        <w:rPr>
-          <w:lang w:val="en-GB"/>
-        </w:rPr>
-        <w:t>::save,</w:t>
+        <w:t>ComplaintService</w:t>
+      </w:r>
+      <w:proofErr w:type="spellEnd"/>
+      <w:r>
+        <w:rPr>
+          <w:lang w:val="en-GB"/>
+        </w:rPr>
+        <w:t xml:space="preserve">::save, </w:t>
+      </w:r>
+      <w:proofErr w:type="spellStart"/>
+      <w:r>
+        <w:rPr>
+          <w:lang w:val="en-GB"/>
+        </w:rPr>
+        <w:t>ReportService</w:t>
+      </w:r>
+      <w:proofErr w:type="spellEnd"/>
+      <w:r>
+        <w:rPr>
+          <w:lang w:val="en-GB"/>
+        </w:rPr>
+        <w:t xml:space="preserve">::save, </w:t>
+      </w:r>
+      <w:proofErr w:type="spellStart"/>
+      <w:r>
+        <w:rPr>
+          <w:lang w:val="en-GB"/>
+        </w:rPr>
+        <w:t>NoteService</w:t>
+      </w:r>
+      <w:proofErr w:type="spellEnd"/>
+      <w:r>
+        <w:rPr>
+          <w:lang w:val="en-GB"/>
+        </w:rPr>
+        <w:t>::save</w:t>
+      </w:r>
+      <w:r>
+        <w:rPr>
+          <w:lang w:val="en-GB"/>
+        </w:rPr>
+        <w:t>,</w:t>
       </w:r>
       <w:r>
         <w:rPr>
@@ -1988,39 +2509,7 @@
         <w:rPr>
           <w:lang w:val="en-GB"/>
         </w:rPr>
-        <w:t>Report</w:t>
-      </w:r>
-      <w:r>
-        <w:rPr>
-          <w:lang w:val="en-GB"/>
-        </w:rPr>
-        <w:t>Service</w:t>
-      </w:r>
-      <w:proofErr w:type="spellEnd"/>
-      <w:r>
-        <w:rPr>
-          <w:lang w:val="en-GB"/>
-        </w:rPr>
-        <w:t>::save,</w:t>
-      </w:r>
-      <w:r>
-        <w:rPr>
-          <w:lang w:val="en-GB"/>
-        </w:rPr>
-        <w:t xml:space="preserve"> </w:t>
-      </w:r>
-      <w:proofErr w:type="spellStart"/>
-      <w:r>
-        <w:rPr>
-          <w:lang w:val="en-GB"/>
-        </w:rPr>
-        <w:t>Note</w:t>
-      </w:r>
-      <w:r>
-        <w:rPr>
-          <w:lang w:val="en-GB"/>
-        </w:rPr>
-        <w:t>Service</w:t>
+        <w:t>EndorsementService</w:t>
       </w:r>
       <w:proofErr w:type="spellEnd"/>
       <w:r>
@@ -2033,42 +2522,8 @@
         <w:rPr>
           <w:lang w:val="en-GB"/>
         </w:rPr>
-        <w:t>,</w:t>
-      </w:r>
-      <w:r>
-        <w:rPr>
-          <w:lang w:val="en-GB"/>
-        </w:rPr>
-        <w:t xml:space="preserve"> </w:t>
-      </w:r>
-      <w:proofErr w:type="spellStart"/>
-      <w:r>
-        <w:rPr>
-          <w:lang w:val="en-GB"/>
-        </w:rPr>
-        <w:t>Endorsement</w:t>
-      </w:r>
-      <w:r>
-        <w:rPr>
-          <w:lang w:val="en-GB"/>
-        </w:rPr>
-        <w:t>Service</w:t>
-      </w:r>
-      <w:proofErr w:type="spellEnd"/>
-      <w:r>
-        <w:rPr>
-          <w:lang w:val="en-GB"/>
-        </w:rPr>
-        <w:t>::save</w:t>
-      </w:r>
-      <w:r>
-        <w:rPr>
-          <w:lang w:val="en-GB"/>
-        </w:rPr>
         <w:t xml:space="preserve"> and MessageService::save.</w:t>
       </w:r>
-      <w:bookmarkStart w:id="0" w:name="_GoBack"/>
-      <w:bookmarkEnd w:id="0"/>
     </w:p>
     <w:p>
       <w:pPr>

</xml_diff>